<commit_message>
31 May 2020 @ 17:49 PST
 * Villager story completed.
 * Worklog updated.
</commit_message>
<xml_diff>
--- a/JVB-StoryToCode-Progress.docx
+++ b/JVB-StoryToCode-Progress.docx
@@ -5,7 +5,12 @@
     <w:p>
       <w:pPr>
         <w:pStyle w:val="NoSpacing"/>
-      </w:pPr>
+        <w:numPr>
+          <w:ilvl w:val="0"/>
+          <w:numId w:val="3"/>
+        </w:numPr>
+      </w:pPr>
+      <w:bookmarkStart w:id="0" w:name="_GoBack"/>
       <w:r>
         <w:t xml:space="preserve">You are a </w:t>
       </w:r>
@@ -21,11 +26,16 @@
     <w:p>
       <w:pPr>
         <w:pStyle w:val="NoSpacing"/>
+        <w:numPr>
+          <w:ilvl w:val="0"/>
+          <w:numId w:val="3"/>
+        </w:numPr>
       </w:pPr>
       <w:r>
         <w:t>The game begins with 2 different perspectives you can see from. You and the Villager</w:t>
       </w:r>
     </w:p>
+    <w:bookmarkEnd w:id="0"/>
     <w:p>
       <w:pPr>
         <w:pStyle w:val="NoSpacing"/>
@@ -197,14 +207,29 @@
     <w:p>
       <w:pPr>
         <w:pStyle w:val="NoSpacing"/>
-        <w:numPr>
-          <w:ilvl w:val="0"/>
-          <w:numId w:val="2"/>
-        </w:numPr>
-      </w:pPr>
-      <w:r>
-        <w:t>you can either stick with the group (Boring side) or go off and investigate on your own (interesting side)</w:t>
-      </w:r>
+      </w:pPr>
+      <w:r>
+        <w:t>go off and investigate on your own (interesting side)</w:t>
+      </w:r>
+      <w:r>
+        <w:t xml:space="preserve"> – 2/3 chance occurs is you’re not scared</w:t>
+      </w:r>
+    </w:p>
+    <w:p>
+      <w:pPr>
+        <w:pStyle w:val="NoSpacing"/>
+      </w:pPr>
+      <w:r>
+        <w:t>you can either stick with the group (Boring side)</w:t>
+      </w:r>
+      <w:r>
+        <w:t xml:space="preserve"> – 1/1 chance occurs if you’re scared, 1/3 if you’re not.</w:t>
+      </w:r>
+    </w:p>
+    <w:p>
+      <w:pPr>
+        <w:pStyle w:val="NoSpacing"/>
+      </w:pPr>
     </w:p>
     <w:p>
       <w:pPr>
@@ -269,33 +294,11 @@
     <w:p>
       <w:pPr>
         <w:pStyle w:val="NoSpacing"/>
-      </w:pPr>
-    </w:p>
-    <w:p>
-      <w:pPr>
-        <w:pStyle w:val="NoSpacing"/>
-      </w:pPr>
-      <w:r>
-        <w:rPr>
-          <w:b/>
-          <w:bCs/>
-        </w:rPr>
-        <w:t>Still need to add</w:t>
-      </w:r>
-      <w:r>
-        <w:rPr>
-          <w:b/>
-          <w:bCs/>
-        </w:rPr>
-        <w:t xml:space="preserve"> to dialog</w:t>
-      </w:r>
-      <w:r>
-        <w:rPr>
-          <w:b/>
-          <w:bCs/>
-        </w:rPr>
-        <w:t xml:space="preserve">: </w:t>
-      </w:r>
+        <w:numPr>
+          <w:ilvl w:val="0"/>
+          <w:numId w:val="2"/>
+        </w:numPr>
+      </w:pPr>
       <w:r>
         <w:t xml:space="preserve">That’s something weird for a strange old man </w:t>
       </w:r>
@@ -311,6 +314,10 @@
     <w:p>
       <w:pPr>
         <w:pStyle w:val="NoSpacing"/>
+        <w:numPr>
+          <w:ilvl w:val="0"/>
+          <w:numId w:val="2"/>
+        </w:numPr>
       </w:pPr>
       <w:r>
         <w:t xml:space="preserve">Look for old man (can't find old man go back to group) or </w:t>
@@ -319,11 +326,10 @@
     <w:p>
       <w:pPr>
         <w:pStyle w:val="NoSpacing"/>
-      </w:pPr>
-    </w:p>
-    <w:p>
-      <w:pPr>
-        <w:pStyle w:val="NoSpacing"/>
+        <w:numPr>
+          <w:ilvl w:val="0"/>
+          <w:numId w:val="2"/>
+        </w:numPr>
       </w:pPr>
       <w:r>
         <w:t xml:space="preserve">go back to group </w:t>
@@ -332,6 +338,10 @@
     <w:p>
       <w:pPr>
         <w:pStyle w:val="NoSpacing"/>
+        <w:numPr>
+          <w:ilvl w:val="0"/>
+          <w:numId w:val="2"/>
+        </w:numPr>
       </w:pPr>
       <w:r>
         <w:t xml:space="preserve">catches up with group </w:t>
@@ -340,6 +350,10 @@
     <w:p>
       <w:pPr>
         <w:pStyle w:val="NoSpacing"/>
+        <w:numPr>
+          <w:ilvl w:val="0"/>
+          <w:numId w:val="2"/>
+        </w:numPr>
       </w:pPr>
       <w:r>
         <w:t xml:space="preserve">“where did you </w:t>
@@ -356,6 +370,10 @@
     <w:p>
       <w:pPr>
         <w:pStyle w:val="NoSpacing"/>
+        <w:numPr>
+          <w:ilvl w:val="0"/>
+          <w:numId w:val="2"/>
+        </w:numPr>
       </w:pPr>
       <w:r>
         <w:t xml:space="preserve">thought </w:t>
@@ -372,14 +390,22 @@
     <w:p>
       <w:pPr>
         <w:pStyle w:val="NoSpacing"/>
-      </w:pPr>
-      <w:r>
-        <w:t xml:space="preserve">everyone laughs and gives him shit about it </w:t>
-      </w:r>
-    </w:p>
-    <w:p>
-      <w:pPr>
-        <w:pStyle w:val="NoSpacing"/>
+        <w:numPr>
+          <w:ilvl w:val="0"/>
+          <w:numId w:val="2"/>
+        </w:numPr>
+      </w:pPr>
+      <w:r>
+        <w:t>everyone laughs and gives him shit about it</w:t>
+      </w:r>
+    </w:p>
+    <w:p>
+      <w:pPr>
+        <w:pStyle w:val="NoSpacing"/>
+        <w:numPr>
+          <w:ilvl w:val="0"/>
+          <w:numId w:val="2"/>
+        </w:numPr>
       </w:pPr>
       <w:r>
         <w:t xml:space="preserve">As they venture </w:t>
@@ -404,6 +430,10 @@
     <w:p>
       <w:pPr>
         <w:pStyle w:val="NoSpacing"/>
+        <w:numPr>
+          <w:ilvl w:val="0"/>
+          <w:numId w:val="2"/>
+        </w:numPr>
       </w:pPr>
       <w:r>
         <w:t xml:space="preserve">They all form a bond with each other fighting side by side for the past 3 days. </w:t>
@@ -412,6 +442,10 @@
     <w:p>
       <w:pPr>
         <w:pStyle w:val="NoSpacing"/>
+        <w:numPr>
+          <w:ilvl w:val="0"/>
+          <w:numId w:val="2"/>
+        </w:numPr>
       </w:pPr>
       <w:r>
         <w:t xml:space="preserve">The next day everything went </w:t>
@@ -422,12 +456,28 @@
       </w:r>
       <w:proofErr w:type="gramEnd"/>
       <w:r>
-        <w:t xml:space="preserve"> and they called it a night. you stayed up kind of late that night thinking about everything that’s happened to you and then get ready to go to bed. On your way to bed you get ambushed and knocked out when you come too you are strung up the way we would string up bait for zombies. </w:t>
-      </w:r>
-    </w:p>
-    <w:p>
-      <w:pPr>
-        <w:pStyle w:val="NoSpacing"/>
+        <w:t xml:space="preserve"> and they called it a night. you stayed up kind of late that night thinking about everything that’s happened to you and then get ready to go to bed. On your way to bed</w:t>
+      </w:r>
+    </w:p>
+    <w:p>
+      <w:pPr>
+        <w:pStyle w:val="NoSpacing"/>
+        <w:numPr>
+          <w:ilvl w:val="0"/>
+          <w:numId w:val="2"/>
+        </w:numPr>
+      </w:pPr>
+      <w:r>
+        <w:t xml:space="preserve">you get ambushed and knocked out when you come too you are strung up the way we would string up bait for zombies. </w:t>
+      </w:r>
+    </w:p>
+    <w:p>
+      <w:pPr>
+        <w:pStyle w:val="NoSpacing"/>
+        <w:numPr>
+          <w:ilvl w:val="0"/>
+          <w:numId w:val="2"/>
+        </w:numPr>
       </w:pPr>
       <w:r>
         <w:t xml:space="preserve">in confusion you try to break out of the rope </w:t>
@@ -436,6 +486,10 @@
     <w:p>
       <w:pPr>
         <w:pStyle w:val="NoSpacing"/>
+        <w:numPr>
+          <w:ilvl w:val="0"/>
+          <w:numId w:val="2"/>
+        </w:numPr>
       </w:pPr>
       <w:r>
         <w:lastRenderedPageBreak/>
@@ -445,6 +499,10 @@
     <w:p>
       <w:pPr>
         <w:pStyle w:val="NoSpacing"/>
+        <w:numPr>
+          <w:ilvl w:val="0"/>
+          <w:numId w:val="2"/>
+        </w:numPr>
       </w:pPr>
       <w:r>
         <w:t>you are afraid and confused and don’t know what’s going on</w:t>
@@ -453,6 +511,10 @@
     <w:p>
       <w:pPr>
         <w:pStyle w:val="NoSpacing"/>
+        <w:numPr>
+          <w:ilvl w:val="0"/>
+          <w:numId w:val="2"/>
+        </w:numPr>
       </w:pPr>
       <w:r>
         <w:t xml:space="preserve">The leader of the hunt comes out smiling and explains what is going on. </w:t>
@@ -461,6 +523,10 @@
     <w:p>
       <w:pPr>
         <w:pStyle w:val="NoSpacing"/>
+        <w:numPr>
+          <w:ilvl w:val="0"/>
+          <w:numId w:val="2"/>
+        </w:numPr>
       </w:pPr>
       <w:r>
         <w:t>"We have all hated you for so long. your mother, father, friends, and neighbors. you’re the reason our leader is gone and we all just pretended to love you. If it weren’t for you our leader would still be alive. We have waited for this day to kill you because no one in the village wanted to kill you in cold blood so we waited for this day so an "accident" would happen. It's to spare everyone else from looking at you again."</w:t>
@@ -469,6 +535,10 @@
     <w:p>
       <w:pPr>
         <w:pStyle w:val="NoSpacing"/>
+        <w:numPr>
+          <w:ilvl w:val="0"/>
+          <w:numId w:val="2"/>
+        </w:numPr>
       </w:pPr>
       <w:r>
         <w:t xml:space="preserve">They all started to walk away and left me there to die. </w:t>
@@ -477,6 +547,10 @@
     <w:p>
       <w:pPr>
         <w:pStyle w:val="NoSpacing"/>
+        <w:numPr>
+          <w:ilvl w:val="0"/>
+          <w:numId w:val="2"/>
+        </w:numPr>
       </w:pPr>
       <w:r>
         <w:t xml:space="preserve">I think back to where our leader had died protecting me because I wondered outside the village by myself when I was younger. </w:t>
@@ -485,9 +559,13 @@
     <w:p>
       <w:pPr>
         <w:pStyle w:val="NoSpacing"/>
-      </w:pPr>
-      <w:r>
-        <w:t xml:space="preserve"> I scream out and beg for them to stop playing and get me down.  </w:t>
+        <w:numPr>
+          <w:ilvl w:val="0"/>
+          <w:numId w:val="2"/>
+        </w:numPr>
+      </w:pPr>
+      <w:r>
+        <w:t xml:space="preserve">I scream out and beg for them to stop playing and get me down.  </w:t>
       </w:r>
       <w:proofErr w:type="spellStart"/>
       <w:r>
@@ -501,6 +579,10 @@
     <w:p>
       <w:pPr>
         <w:pStyle w:val="NoSpacing"/>
+        <w:numPr>
+          <w:ilvl w:val="0"/>
+          <w:numId w:val="2"/>
+        </w:numPr>
       </w:pPr>
       <w:r>
         <w:t>I watch them all leave me</w:t>
@@ -509,6 +591,10 @@
     <w:p>
       <w:pPr>
         <w:pStyle w:val="NoSpacing"/>
+        <w:numPr>
+          <w:ilvl w:val="0"/>
+          <w:numId w:val="2"/>
+        </w:numPr>
       </w:pPr>
       <w:r>
         <w:t xml:space="preserve">Please someone help me. and I hear the woods begin to Rustle It was the zombies. </w:t>
@@ -517,6 +603,10 @@
     <w:p>
       <w:pPr>
         <w:pStyle w:val="NoSpacing"/>
+        <w:numPr>
+          <w:ilvl w:val="0"/>
+          <w:numId w:val="2"/>
+        </w:numPr>
       </w:pPr>
       <w:r>
         <w:t xml:space="preserve">Omg I'm going to die. </w:t>
@@ -525,6 +615,10 @@
     <w:p>
       <w:pPr>
         <w:pStyle w:val="NoSpacing"/>
+        <w:numPr>
+          <w:ilvl w:val="0"/>
+          <w:numId w:val="2"/>
+        </w:numPr>
       </w:pPr>
       <w:r>
         <w:t xml:space="preserve">As they escape and the Zombies get close to me I flash back to what they </w:t>
@@ -541,6 +635,10 @@
     <w:p>
       <w:pPr>
         <w:pStyle w:val="NoSpacing"/>
+        <w:numPr>
+          <w:ilvl w:val="0"/>
+          <w:numId w:val="2"/>
+        </w:numPr>
       </w:pPr>
       <w:r>
         <w:t xml:space="preserve">The zombies started to eat me. </w:t>
@@ -549,6 +647,10 @@
     <w:p>
       <w:pPr>
         <w:pStyle w:val="NoSpacing"/>
+        <w:numPr>
+          <w:ilvl w:val="0"/>
+          <w:numId w:val="2"/>
+        </w:numPr>
       </w:pPr>
       <w:r>
         <w:t xml:space="preserve">I passed out from the </w:t>
@@ -565,6 +667,10 @@
     <w:p>
       <w:pPr>
         <w:pStyle w:val="NoSpacing"/>
+        <w:numPr>
+          <w:ilvl w:val="0"/>
+          <w:numId w:val="2"/>
+        </w:numPr>
       </w:pPr>
       <w:r>
         <w:t xml:space="preserve">I think I'm dead now. because it doesn’t hurt anymore... </w:t>
@@ -573,6 +679,10 @@
     <w:p>
       <w:pPr>
         <w:pStyle w:val="NoSpacing"/>
+        <w:numPr>
+          <w:ilvl w:val="0"/>
+          <w:numId w:val="2"/>
+        </w:numPr>
       </w:pPr>
       <w:r>
         <w:t>THE END</w:t>
@@ -820,6 +930,7 @@
         <w:pStyle w:val="NoSpacing"/>
       </w:pPr>
       <w:r>
+        <w:lastRenderedPageBreak/>
         <w:t xml:space="preserve">We wait </w:t>
       </w:r>
       <w:proofErr w:type="spellStart"/>
@@ -836,7 +947,6 @@
         <w:pStyle w:val="NoSpacing"/>
       </w:pPr>
       <w:r>
-        <w:lastRenderedPageBreak/>
         <w:t xml:space="preserve">We all pretended to go to bed as planned and wait a little while to catch him off </w:t>
       </w:r>
       <w:proofErr w:type="spellStart"/>
@@ -1014,8 +1124,6 @@
       <w:pPr>
         <w:pStyle w:val="NoSpacing"/>
       </w:pPr>
-      <w:bookmarkStart w:id="0" w:name="_GoBack"/>
-      <w:bookmarkEnd w:id="0"/>
     </w:p>
     <w:sectPr>
       <w:pgSz w:w="12240" w:h="15840"/>
@@ -1030,6 +1138,119 @@
 <file path=word/numbering.xml><?xml version="1.0" encoding="utf-8"?>
 <w:numbering xmlns:wpc="http://schemas.microsoft.com/office/word/2010/wordprocessingCanvas" xmlns:cx="http://schemas.microsoft.com/office/drawing/2014/chartex" xmlns:cx1="http://schemas.microsoft.com/office/drawing/2015/9/8/chartex" xmlns:cx2="http://schemas.microsoft.com/office/drawing/2015/10/21/chartex" xmlns:cx3="http://schemas.microsoft.com/office/drawing/2016/5/9/chartex" xmlns:cx4="http://schemas.microsoft.com/office/drawing/2016/5/10/chartex" xmlns:cx5="http://schemas.microsoft.com/office/drawing/2016/5/11/chartex" xmlns:cx6="http://schemas.microsoft.com/office/drawing/2016/5/12/chartex" xmlns:cx7="http://schemas.microsoft.com/office/drawing/2016/5/13/chartex" xmlns:cx8="http://schemas.microsoft.com/office/drawing/2016/5/14/chartex" xmlns:mc="http://schemas.openxmlformats.org/markup-compatibility/2006" xmlns:aink="http://schemas.microsoft.com/office/drawing/2016/ink" xmlns:am3d="http://schemas.microsoft.com/office/drawing/2017/model3d" xmlns:o="urn:schemas-microsoft-com:office:office" xmlns:r="http://schemas.openxmlformats.org/officeDocument/2006/relationships" xmlns:m="http://schemas.openxmlformats.org/officeDocument/2006/math" xmlns:v="urn:schemas-microsoft-com:vml" xmlns:wp14="http://schemas.microsoft.com/office/word/2010/wordprocessingDrawing" xmlns:wp="http://schemas.openxmlformats.org/drawingml/2006/wordprocessingDrawing" xmlns:w10="urn:schemas-microsoft-com:office:word" xmlns:w="http://schemas.openxmlformats.org/wordprocessingml/2006/main" xmlns:w14="http://schemas.microsoft.com/office/word/2010/wordml" xmlns:w15="http://schemas.microsoft.com/office/word/2012/wordml" xmlns:w16cid="http://schemas.microsoft.com/office/word/2016/wordml/cid" xmlns:w16se="http://schemas.microsoft.com/office/word/2015/wordml/symex" xmlns:wpg="http://schemas.microsoft.com/office/word/2010/wordprocessingGroup" xmlns:wpi="http://schemas.microsoft.com/office/word/2010/wordprocessingInk" xmlns:wne="http://schemas.microsoft.com/office/word/2006/wordml" xmlns:wps="http://schemas.microsoft.com/office/word/2010/wordprocessingShape" mc:Ignorable="w14 w15 w16se w16cid wp14">
   <w:abstractNum w:abstractNumId="0" w15:restartNumberingAfterBreak="0">
+    <w:nsid w:val="21B55F72"/>
+    <w:multiLevelType w:val="hybridMultilevel"/>
+    <w:tmpl w:val="A8FAF63E"/>
+    <w:lvl w:ilvl="0" w:tplc="04090001">
+      <w:start w:val="1"/>
+      <w:numFmt w:val="bullet"/>
+      <w:lvlText w:val=""/>
+      <w:lvlJc w:val="left"/>
+      <w:pPr>
+        <w:ind w:left="720" w:hanging="360"/>
+      </w:pPr>
+      <w:rPr>
+        <w:rFonts w:ascii="Symbol" w:hAnsi="Symbol" w:hint="default"/>
+      </w:rPr>
+    </w:lvl>
+    <w:lvl w:ilvl="1" w:tplc="04090003" w:tentative="1">
+      <w:start w:val="1"/>
+      <w:numFmt w:val="bullet"/>
+      <w:lvlText w:val="o"/>
+      <w:lvlJc w:val="left"/>
+      <w:pPr>
+        <w:ind w:left="1440" w:hanging="360"/>
+      </w:pPr>
+      <w:rPr>
+        <w:rFonts w:ascii="Courier New" w:hAnsi="Courier New" w:cs="Courier New" w:hint="default"/>
+      </w:rPr>
+    </w:lvl>
+    <w:lvl w:ilvl="2" w:tplc="04090005" w:tentative="1">
+      <w:start w:val="1"/>
+      <w:numFmt w:val="bullet"/>
+      <w:lvlText w:val=""/>
+      <w:lvlJc w:val="left"/>
+      <w:pPr>
+        <w:ind w:left="2160" w:hanging="360"/>
+      </w:pPr>
+      <w:rPr>
+        <w:rFonts w:ascii="Wingdings" w:hAnsi="Wingdings" w:hint="default"/>
+      </w:rPr>
+    </w:lvl>
+    <w:lvl w:ilvl="3" w:tplc="04090001" w:tentative="1">
+      <w:start w:val="1"/>
+      <w:numFmt w:val="bullet"/>
+      <w:lvlText w:val=""/>
+      <w:lvlJc w:val="left"/>
+      <w:pPr>
+        <w:ind w:left="2880" w:hanging="360"/>
+      </w:pPr>
+      <w:rPr>
+        <w:rFonts w:ascii="Symbol" w:hAnsi="Symbol" w:hint="default"/>
+      </w:rPr>
+    </w:lvl>
+    <w:lvl w:ilvl="4" w:tplc="04090003" w:tentative="1">
+      <w:start w:val="1"/>
+      <w:numFmt w:val="bullet"/>
+      <w:lvlText w:val="o"/>
+      <w:lvlJc w:val="left"/>
+      <w:pPr>
+        <w:ind w:left="3600" w:hanging="360"/>
+      </w:pPr>
+      <w:rPr>
+        <w:rFonts w:ascii="Courier New" w:hAnsi="Courier New" w:cs="Courier New" w:hint="default"/>
+      </w:rPr>
+    </w:lvl>
+    <w:lvl w:ilvl="5" w:tplc="04090005" w:tentative="1">
+      <w:start w:val="1"/>
+      <w:numFmt w:val="bullet"/>
+      <w:lvlText w:val=""/>
+      <w:lvlJc w:val="left"/>
+      <w:pPr>
+        <w:ind w:left="4320" w:hanging="360"/>
+      </w:pPr>
+      <w:rPr>
+        <w:rFonts w:ascii="Wingdings" w:hAnsi="Wingdings" w:hint="default"/>
+      </w:rPr>
+    </w:lvl>
+    <w:lvl w:ilvl="6" w:tplc="04090001" w:tentative="1">
+      <w:start w:val="1"/>
+      <w:numFmt w:val="bullet"/>
+      <w:lvlText w:val=""/>
+      <w:lvlJc w:val="left"/>
+      <w:pPr>
+        <w:ind w:left="5040" w:hanging="360"/>
+      </w:pPr>
+      <w:rPr>
+        <w:rFonts w:ascii="Symbol" w:hAnsi="Symbol" w:hint="default"/>
+      </w:rPr>
+    </w:lvl>
+    <w:lvl w:ilvl="7" w:tplc="04090003" w:tentative="1">
+      <w:start w:val="1"/>
+      <w:numFmt w:val="bullet"/>
+      <w:lvlText w:val="o"/>
+      <w:lvlJc w:val="left"/>
+      <w:pPr>
+        <w:ind w:left="5760" w:hanging="360"/>
+      </w:pPr>
+      <w:rPr>
+        <w:rFonts w:ascii="Courier New" w:hAnsi="Courier New" w:cs="Courier New" w:hint="default"/>
+      </w:rPr>
+    </w:lvl>
+    <w:lvl w:ilvl="8" w:tplc="04090005" w:tentative="1">
+      <w:start w:val="1"/>
+      <w:numFmt w:val="bullet"/>
+      <w:lvlText w:val=""/>
+      <w:lvlJc w:val="left"/>
+      <w:pPr>
+        <w:ind w:left="6480" w:hanging="360"/>
+      </w:pPr>
+      <w:rPr>
+        <w:rFonts w:ascii="Wingdings" w:hAnsi="Wingdings" w:hint="default"/>
+      </w:rPr>
+    </w:lvl>
+  </w:abstractNum>
+  <w:abstractNum w:abstractNumId="1" w15:restartNumberingAfterBreak="0">
     <w:nsid w:val="54197EEE"/>
     <w:multiLevelType w:val="hybridMultilevel"/>
     <w:tmpl w:val="7A5EF81A"/>
@@ -1142,10 +1363,10 @@
       </w:rPr>
     </w:lvl>
   </w:abstractNum>
-  <w:abstractNum w:abstractNumId="1" w15:restartNumberingAfterBreak="0">
+  <w:abstractNum w:abstractNumId="2" w15:restartNumberingAfterBreak="0">
     <w:nsid w:val="79AF0299"/>
     <w:multiLevelType w:val="hybridMultilevel"/>
-    <w:tmpl w:val="AC304138"/>
+    <w:tmpl w:val="90D49266"/>
     <w:lvl w:ilvl="0" w:tplc="04090001">
       <w:start w:val="1"/>
       <w:numFmt w:val="bullet"/>
@@ -1256,10 +1477,13 @@
     </w:lvl>
   </w:abstractNum>
   <w:num w:numId="1">
-    <w:abstractNumId w:val="0"/>
+    <w:abstractNumId w:val="1"/>
   </w:num>
   <w:num w:numId="2">
-    <w:abstractNumId w:val="1"/>
+    <w:abstractNumId w:val="2"/>
+  </w:num>
+  <w:num w:numId="3">
+    <w:abstractNumId w:val="0"/>
   </w:num>
 </w:numbering>
 </file>
@@ -1387,6 +1611,7 @@
     <w:lsdException w:name="HTML Sample" w:semiHidden="1" w:unhideWhenUsed="1"/>
     <w:lsdException w:name="HTML Typewriter" w:semiHidden="1" w:unhideWhenUsed="1"/>
     <w:lsdException w:name="HTML Variable" w:semiHidden="1" w:unhideWhenUsed="1"/>
+    <w:lsdException w:name="Normal Table" w:semiHidden="1" w:unhideWhenUsed="1"/>
     <w:lsdException w:name="annotation subject" w:semiHidden="1" w:unhideWhenUsed="1"/>
     <w:lsdException w:name="No List" w:semiHidden="1" w:unhideWhenUsed="1"/>
     <w:lsdException w:name="Outline List 1" w:semiHidden="1" w:unhideWhenUsed="1"/>
@@ -1433,8 +1658,10 @@
     <w:lsdException w:name="Table Subtle 2" w:semiHidden="1" w:unhideWhenUsed="1"/>
     <w:lsdException w:name="Table Web 1" w:semiHidden="1" w:unhideWhenUsed="1"/>
     <w:lsdException w:name="Table Web 2" w:semiHidden="1" w:unhideWhenUsed="1"/>
+    <w:lsdException w:name="Table Web 3" w:semiHidden="1" w:unhideWhenUsed="1"/>
     <w:lsdException w:name="Balloon Text" w:semiHidden="1" w:unhideWhenUsed="1"/>
     <w:lsdException w:name="Table Grid" w:uiPriority="39"/>
+    <w:lsdException w:name="Table Theme" w:semiHidden="1" w:unhideWhenUsed="1"/>
     <w:lsdException w:name="Placeholder Text" w:semiHidden="1"/>
     <w:lsdException w:name="No Spacing" w:uiPriority="1" w:qFormat="1"/>
     <w:lsdException w:name="Light Shading" w:uiPriority="60"/>

</xml_diff>

<commit_message>
Update, 31 May 2020 at 18:54 PST
* Began working story elements for viking option.
</commit_message>
<xml_diff>
--- a/JVB-StoryToCode-Progress.docx
+++ b/JVB-StoryToCode-Progress.docx
@@ -10,17 +10,8 @@
           <w:numId w:val="3"/>
         </w:numPr>
       </w:pPr>
-      <w:bookmarkStart w:id="0" w:name="_GoBack"/>
-      <w:r>
-        <w:t xml:space="preserve">You are a </w:t>
-      </w:r>
-      <w:proofErr w:type="spellStart"/>
-      <w:r>
-        <w:t>viking</w:t>
-      </w:r>
-      <w:proofErr w:type="spellEnd"/>
-      <w:r>
-        <w:t xml:space="preserve"> (woman or man) There’s no technology old world lifestyles</w:t>
+      <w:r>
+        <w:t>You are a viking (woman or man) There’s no technology old world lifestyles</w:t>
       </w:r>
     </w:p>
     <w:p>
@@ -32,10 +23,21 @@
         </w:numPr>
       </w:pPr>
       <w:r>
-        <w:t>The game begins with 2 different perspectives you can see from. You and the Villager</w:t>
-      </w:r>
-    </w:p>
-    <w:bookmarkEnd w:id="0"/>
+        <w:t>The game begins with 2 different perspectives you can see from. You</w:t>
+      </w:r>
+      <w:r>
+        <w:t>Viking</w:t>
+      </w:r>
+      <w:r>
+        <w:t xml:space="preserve"> and the </w:t>
+      </w:r>
+      <w:r>
+        <w:t>You</w:t>
+      </w:r>
+      <w:r>
+        <w:t>Villager</w:t>
+      </w:r>
+    </w:p>
     <w:p>
       <w:pPr>
         <w:pStyle w:val="NoSpacing"/>
@@ -91,15 +93,7 @@
         </w:numPr>
       </w:pPr>
       <w:r>
-        <w:t xml:space="preserve">you and your friends that you've known since childbirth and have been there for you, </w:t>
-      </w:r>
-      <w:proofErr w:type="spellStart"/>
-      <w:r>
-        <w:t>its</w:t>
-      </w:r>
-      <w:proofErr w:type="spellEnd"/>
-      <w:r>
-        <w:t xml:space="preserve"> also their time to fight in this war. Fighting all their lives for this moment</w:t>
+        <w:t>you and your friends that you've known since childbirth and have been there for you, its also their time to fight in this war. Fighting all their lives for this moment</w:t>
       </w:r>
     </w:p>
     <w:p>
@@ -111,15 +105,7 @@
         </w:numPr>
       </w:pPr>
       <w:r>
-        <w:t xml:space="preserve">you and your friends </w:t>
-      </w:r>
-      <w:proofErr w:type="gramStart"/>
-      <w:r>
-        <w:t>have to</w:t>
-      </w:r>
-      <w:proofErr w:type="gramEnd"/>
-      <w:r>
-        <w:t xml:space="preserve"> complete a ceremony tonight</w:t>
+        <w:t>you and your friends have to complete a ceremony tonight</w:t>
       </w:r>
     </w:p>
     <w:p>
@@ -156,59 +142,6 @@
         <w:pStyle w:val="NoSpacing"/>
       </w:pPr>
       <w:r>
-        <w:t xml:space="preserve">as the journey begins tomorrow </w:t>
-      </w:r>
-    </w:p>
-    <w:p>
-      <w:pPr>
-        <w:pStyle w:val="NoSpacing"/>
-      </w:pPr>
-      <w:r>
-        <w:t xml:space="preserve">wake up talk to parents get sent off and </w:t>
-      </w:r>
-      <w:proofErr w:type="spellStart"/>
-      <w:r>
-        <w:t>its</w:t>
-      </w:r>
-      <w:proofErr w:type="spellEnd"/>
-      <w:r>
-        <w:t xml:space="preserve"> your first hunt </w:t>
-      </w:r>
-    </w:p>
-    <w:p>
-      <w:pPr>
-        <w:pStyle w:val="NoSpacing"/>
-      </w:pPr>
-      <w:r>
-        <w:t xml:space="preserve">Everything is fine but you notice something off into the woods </w:t>
-      </w:r>
-      <w:proofErr w:type="spellStart"/>
-      <w:r>
-        <w:t>along side</w:t>
-      </w:r>
-      <w:proofErr w:type="spellEnd"/>
-      <w:r>
-        <w:t xml:space="preserve"> of you. You </w:t>
-      </w:r>
-      <w:proofErr w:type="spellStart"/>
-      <w:r>
-        <w:t>dont</w:t>
-      </w:r>
-      <w:proofErr w:type="spellEnd"/>
-      <w:r>
-        <w:t xml:space="preserve"> think you'll take too long to look so you go off alone with the intentions to come back to the group shortly. </w:t>
-      </w:r>
-    </w:p>
-    <w:p>
-      <w:pPr>
-        <w:pStyle w:val="NoSpacing"/>
-      </w:pPr>
-    </w:p>
-    <w:p>
-      <w:pPr>
-        <w:pStyle w:val="NoSpacing"/>
-      </w:pPr>
-      <w:r>
         <w:t>go off and investigate on your own (interesting side)</w:t>
       </w:r>
       <w:r>
@@ -220,10 +153,7 @@
         <w:pStyle w:val="NoSpacing"/>
       </w:pPr>
       <w:r>
-        <w:t>you can either stick with the group (Boring side)</w:t>
-      </w:r>
-      <w:r>
-        <w:t xml:space="preserve"> – 1/1 chance occurs if you’re scared, 1/3 if you’re not.</w:t>
+        <w:t>you can either stick with the group (Boring side) – 1/1 chance occurs if you’re scared, 1/3 if you’re not.</w:t>
       </w:r>
     </w:p>
     <w:p>
@@ -300,15 +230,7 @@
         </w:numPr>
       </w:pPr>
       <w:r>
-        <w:t xml:space="preserve">That’s something weird for a strange old man </w:t>
-      </w:r>
-      <w:proofErr w:type="gramStart"/>
-      <w:r>
-        <w:t>to  say</w:t>
-      </w:r>
-      <w:proofErr w:type="gramEnd"/>
-      <w:r>
-        <w:t xml:space="preserve"> </w:t>
+        <w:t xml:space="preserve">That’s something weird for a strange old man to  say </w:t>
       </w:r>
     </w:p>
     <w:p>
@@ -356,35 +278,19 @@
         </w:numPr>
       </w:pPr>
       <w:r>
-        <w:t xml:space="preserve">“where did you </w:t>
-      </w:r>
-      <w:proofErr w:type="gramStart"/>
-      <w:r>
-        <w:t>go</w:t>
-      </w:r>
-      <w:proofErr w:type="gramEnd"/>
-      <w:r>
-        <w:t xml:space="preserve"> they” ask </w:t>
-      </w:r>
-    </w:p>
-    <w:p>
-      <w:pPr>
-        <w:pStyle w:val="NoSpacing"/>
-        <w:numPr>
-          <w:ilvl w:val="0"/>
-          <w:numId w:val="2"/>
-        </w:numPr>
-      </w:pPr>
-      <w:r>
-        <w:t xml:space="preserve">thought </w:t>
-      </w:r>
-      <w:proofErr w:type="spellStart"/>
-      <w:r>
-        <w:t>i</w:t>
-      </w:r>
-      <w:proofErr w:type="spellEnd"/>
-      <w:r>
-        <w:t xml:space="preserve"> saw something but it was just an old man </w:t>
+        <w:t xml:space="preserve">“where did you go they” ask </w:t>
+      </w:r>
+    </w:p>
+    <w:p>
+      <w:pPr>
+        <w:pStyle w:val="NoSpacing"/>
+        <w:numPr>
+          <w:ilvl w:val="0"/>
+          <w:numId w:val="2"/>
+        </w:numPr>
+      </w:pPr>
+      <w:r>
+        <w:t xml:space="preserve">thought i saw something but it was just an old man </w:t>
       </w:r>
     </w:p>
     <w:p>
@@ -408,23 +314,7 @@
         </w:numPr>
       </w:pPr>
       <w:r>
-        <w:t xml:space="preserve">As they venture </w:t>
-      </w:r>
-      <w:proofErr w:type="gramStart"/>
-      <w:r>
-        <w:t>off</w:t>
-      </w:r>
-      <w:proofErr w:type="gramEnd"/>
-      <w:r>
-        <w:t xml:space="preserve"> they run into some zombies and they fight </w:t>
-      </w:r>
-      <w:proofErr w:type="spellStart"/>
-      <w:r>
-        <w:t>along side</w:t>
-      </w:r>
-      <w:proofErr w:type="spellEnd"/>
-      <w:r>
-        <w:t xml:space="preserve"> each other and kill the zombies</w:t>
+        <w:t>As they venture off they run into some zombies and they fight along side each other and kill the zombies</w:t>
       </w:r>
     </w:p>
     <w:p>
@@ -448,15 +338,7 @@
         </w:numPr>
       </w:pPr>
       <w:r>
-        <w:t xml:space="preserve">The next day everything went </w:t>
-      </w:r>
-      <w:proofErr w:type="gramStart"/>
-      <w:r>
-        <w:t>well</w:t>
-      </w:r>
-      <w:proofErr w:type="gramEnd"/>
-      <w:r>
-        <w:t xml:space="preserve"> and they called it a night. you stayed up kind of late that night thinking about everything that’s happened to you and then get ready to go to bed. On your way to bed</w:t>
+        <w:t>The next day everything went well and they called it a night. you stayed up kind of late that night thinking about everything that’s happened to you and then get ready to go to bed. On your way to bed</w:t>
       </w:r>
     </w:p>
     <w:p>
@@ -492,29 +374,382 @@
         </w:numPr>
       </w:pPr>
       <w:r>
+        <w:t xml:space="preserve">as your vision gets better you look around and notice your whole hunt party is standing around you and laughing at you. </w:t>
+      </w:r>
+    </w:p>
+    <w:p>
+      <w:pPr>
+        <w:pStyle w:val="NoSpacing"/>
+        <w:numPr>
+          <w:ilvl w:val="0"/>
+          <w:numId w:val="2"/>
+        </w:numPr>
+      </w:pPr>
+      <w:r>
+        <w:t>you are afraid and confused and don’t know what’s going on</w:t>
+      </w:r>
+    </w:p>
+    <w:p>
+      <w:pPr>
+        <w:pStyle w:val="NoSpacing"/>
+        <w:numPr>
+          <w:ilvl w:val="0"/>
+          <w:numId w:val="2"/>
+        </w:numPr>
+      </w:pPr>
+      <w:r>
+        <w:t xml:space="preserve">The leader of the hunt comes out smiling and explains what is going on. </w:t>
+      </w:r>
+    </w:p>
+    <w:p>
+      <w:pPr>
+        <w:pStyle w:val="NoSpacing"/>
+        <w:numPr>
+          <w:ilvl w:val="0"/>
+          <w:numId w:val="2"/>
+        </w:numPr>
+      </w:pPr>
+      <w:r>
         <w:lastRenderedPageBreak/>
-        <w:t xml:space="preserve">as your vision gets better you look around and notice your whole hunt party is standing around you and laughing at you. </w:t>
-      </w:r>
-    </w:p>
-    <w:p>
-      <w:pPr>
-        <w:pStyle w:val="NoSpacing"/>
-        <w:numPr>
-          <w:ilvl w:val="0"/>
-          <w:numId w:val="2"/>
-        </w:numPr>
-      </w:pPr>
-      <w:r>
-        <w:t>you are afraid and confused and don’t know what’s going on</w:t>
-      </w:r>
-    </w:p>
-    <w:p>
-      <w:pPr>
-        <w:pStyle w:val="NoSpacing"/>
-        <w:numPr>
-          <w:ilvl w:val="0"/>
-          <w:numId w:val="2"/>
-        </w:numPr>
+        <w:t>"We have all hated you for so long. your mother, father, friends, and neighbors. you’re the reason our leader is gone and we all just pretended to love you. If it weren’t for you our leader would still be alive. We have waited for this day to kill you because no one in the village wanted to kill you in cold blood so we waited for this day so an "accident" would happen. It's to spare everyone else from looking at you again."</w:t>
+      </w:r>
+    </w:p>
+    <w:p>
+      <w:pPr>
+        <w:pStyle w:val="NoSpacing"/>
+        <w:numPr>
+          <w:ilvl w:val="0"/>
+          <w:numId w:val="2"/>
+        </w:numPr>
+      </w:pPr>
+      <w:r>
+        <w:t xml:space="preserve">They all started to walk away and left me there to die. </w:t>
+      </w:r>
+    </w:p>
+    <w:p>
+      <w:pPr>
+        <w:pStyle w:val="NoSpacing"/>
+        <w:numPr>
+          <w:ilvl w:val="0"/>
+          <w:numId w:val="2"/>
+        </w:numPr>
+      </w:pPr>
+      <w:r>
+        <w:t xml:space="preserve">I think back to where our leader had died protecting me because I wondered outside the village by myself when I was younger. </w:t>
+      </w:r>
+    </w:p>
+    <w:p>
+      <w:pPr>
+        <w:pStyle w:val="NoSpacing"/>
+        <w:numPr>
+          <w:ilvl w:val="0"/>
+          <w:numId w:val="2"/>
+        </w:numPr>
+      </w:pPr>
+      <w:r>
+        <w:t xml:space="preserve">I scream out and beg for them to stop playing and get me down.  i screamed for my friends and they turn back and look at me and say something under their breath and then continue to walk away. I couldn't hear them I don't know what’s going on. I just remember the night that we sat on the cliff and we all said we would have each other’s back no matter what. </w:t>
+      </w:r>
+    </w:p>
+    <w:p>
+      <w:pPr>
+        <w:pStyle w:val="NoSpacing"/>
+        <w:numPr>
+          <w:ilvl w:val="0"/>
+          <w:numId w:val="2"/>
+        </w:numPr>
+      </w:pPr>
+      <w:r>
+        <w:t>I watch them all leave me</w:t>
+      </w:r>
+    </w:p>
+    <w:p>
+      <w:pPr>
+        <w:pStyle w:val="NoSpacing"/>
+        <w:numPr>
+          <w:ilvl w:val="0"/>
+          <w:numId w:val="2"/>
+        </w:numPr>
+      </w:pPr>
+      <w:r>
+        <w:t xml:space="preserve">Please someone help me. and I hear the woods begin to Rustle It was the zombies. </w:t>
+      </w:r>
+    </w:p>
+    <w:p>
+      <w:pPr>
+        <w:pStyle w:val="NoSpacing"/>
+        <w:numPr>
+          <w:ilvl w:val="0"/>
+          <w:numId w:val="2"/>
+        </w:numPr>
+      </w:pPr>
+      <w:r>
+        <w:t xml:space="preserve">Omg I'm going to die. </w:t>
+      </w:r>
+    </w:p>
+    <w:p>
+      <w:pPr>
+        <w:pStyle w:val="NoSpacing"/>
+        <w:numPr>
+          <w:ilvl w:val="0"/>
+          <w:numId w:val="2"/>
+        </w:numPr>
+      </w:pPr>
+      <w:r>
+        <w:t xml:space="preserve">As they escape and the Zombies get close to me I flash back to what they said.. The whispered. "Just die already" </w:t>
+      </w:r>
+    </w:p>
+    <w:p>
+      <w:pPr>
+        <w:pStyle w:val="NoSpacing"/>
+        <w:numPr>
+          <w:ilvl w:val="0"/>
+          <w:numId w:val="2"/>
+        </w:numPr>
+      </w:pPr>
+      <w:r>
+        <w:t xml:space="preserve">The zombies started to eat me. </w:t>
+      </w:r>
+    </w:p>
+    <w:p>
+      <w:pPr>
+        <w:pStyle w:val="NoSpacing"/>
+        <w:numPr>
+          <w:ilvl w:val="0"/>
+          <w:numId w:val="2"/>
+        </w:numPr>
+      </w:pPr>
+      <w:r>
+        <w:t xml:space="preserve">I passed out from the pain.. </w:t>
+      </w:r>
+    </w:p>
+    <w:p>
+      <w:pPr>
+        <w:pStyle w:val="NoSpacing"/>
+        <w:numPr>
+          <w:ilvl w:val="0"/>
+          <w:numId w:val="2"/>
+        </w:numPr>
+      </w:pPr>
+      <w:r>
+        <w:t xml:space="preserve">I think I'm dead now. because it doesn’t hurt anymore... </w:t>
+      </w:r>
+    </w:p>
+    <w:p>
+      <w:pPr>
+        <w:pStyle w:val="NoSpacing"/>
+        <w:numPr>
+          <w:ilvl w:val="0"/>
+          <w:numId w:val="2"/>
+        </w:numPr>
+      </w:pPr>
+      <w:r>
+        <w:t>THE END</w:t>
+      </w:r>
+    </w:p>
+    <w:p>
+      <w:pPr>
+        <w:pStyle w:val="NoSpacing"/>
+      </w:pPr>
+    </w:p>
+    <w:p>
+      <w:pPr>
+        <w:pStyle w:val="NoSpacing"/>
+      </w:pPr>
+      <w:r>
+        <w:t>The Villager you</w:t>
+      </w:r>
+    </w:p>
+    <w:p>
+      <w:pPr>
+        <w:pStyle w:val="NoSpacing"/>
+        <w:numPr>
+          <w:ilvl w:val="0"/>
+          <w:numId w:val="4"/>
+        </w:numPr>
+      </w:pPr>
+      <w:r>
+        <w:t xml:space="preserve">you are coming of age to go fight the zombies that plague your country </w:t>
+      </w:r>
+    </w:p>
+    <w:p>
+      <w:pPr>
+        <w:pStyle w:val="NoSpacing"/>
+        <w:numPr>
+          <w:ilvl w:val="0"/>
+          <w:numId w:val="4"/>
+        </w:numPr>
+      </w:pPr>
+      <w:r>
+        <w:t>you and your friends that you've known since child birth and have been their for you, its also their time to fight in this war. Fighting all their lives for this moment</w:t>
+      </w:r>
+    </w:p>
+    <w:p>
+      <w:pPr>
+        <w:pStyle w:val="NoSpacing"/>
+        <w:numPr>
+          <w:ilvl w:val="0"/>
+          <w:numId w:val="4"/>
+        </w:numPr>
+      </w:pPr>
+      <w:r>
+        <w:t>The village leader was a wonderful person. She loved everyone and protected us all from the zombies. She would have enjoyed tonights ceromony, but shes dead</w:t>
+      </w:r>
+    </w:p>
+    <w:p>
+      <w:pPr>
+        <w:pStyle w:val="NoSpacing"/>
+        <w:numPr>
+          <w:ilvl w:val="0"/>
+          <w:numId w:val="4"/>
+        </w:numPr>
+      </w:pPr>
+      <w:r>
+        <w:t xml:space="preserve">And he killed her. </w:t>
+      </w:r>
+    </w:p>
+    <w:p>
+      <w:pPr>
+        <w:pStyle w:val="NoSpacing"/>
+        <w:numPr>
+          <w:ilvl w:val="0"/>
+          <w:numId w:val="4"/>
+        </w:numPr>
+      </w:pPr>
+      <w:r>
+        <w:t xml:space="preserve">We will avenge her death. Everyone hates him. it's his fault shes gone. </w:t>
+      </w:r>
+    </w:p>
+    <w:p>
+      <w:pPr>
+        <w:pStyle w:val="NoSpacing"/>
+      </w:pPr>
+    </w:p>
+    <w:p>
+      <w:pPr>
+        <w:pStyle w:val="NoSpacing"/>
+      </w:pPr>
+      <w:bookmarkStart w:id="0" w:name="_GoBack"/>
+      <w:bookmarkEnd w:id="0"/>
+      <w:r>
+        <w:t xml:space="preserve">The ceremony begins and my best friend and him sneak off. He used to be my best friend until THAT day. Everyone is so sad because of it and we all have to deal with him being alive while shes dead.  Well not for long. </w:t>
+      </w:r>
+    </w:p>
+    <w:p>
+      <w:pPr>
+        <w:pStyle w:val="NoSpacing"/>
+      </w:pPr>
+      <w:r>
+        <w:t xml:space="preserve">That night I vowed along with the rest of the hunting party, to make sure in 4 nights He will die </w:t>
+      </w:r>
+    </w:p>
+    <w:p>
+      <w:pPr>
+        <w:pStyle w:val="NoSpacing"/>
+      </w:pPr>
+      <w:r>
+        <w:t xml:space="preserve">the next day comes and I say good bye to my parents and promise them everything will be okay. </w:t>
+      </w:r>
+    </w:p>
+    <w:p>
+      <w:pPr>
+        <w:pStyle w:val="NoSpacing"/>
+      </w:pPr>
+      <w:r>
+        <w:t xml:space="preserve">We set off for our hunt. I notice that he slipped away from the group. </w:t>
+      </w:r>
+    </w:p>
+    <w:p>
+      <w:pPr>
+        <w:pStyle w:val="NoSpacing"/>
+      </w:pPr>
+      <w:r>
+        <w:t xml:space="preserve">But he came back a couple minutes later.  </w:t>
+      </w:r>
+    </w:p>
+    <w:p>
+      <w:pPr>
+        <w:pStyle w:val="NoSpacing"/>
+      </w:pPr>
+      <w:r>
+        <w:t>We all asked him where did he go and he tells us it was just an old man</w:t>
+      </w:r>
+    </w:p>
+    <w:p>
+      <w:pPr>
+        <w:pStyle w:val="NoSpacing"/>
+      </w:pPr>
+      <w:r>
+        <w:t xml:space="preserve">We panic. Everyones heart dropped because He might have run into the old man that knows the future. We all start to laugh because theres no way he would have run into him. </w:t>
+      </w:r>
+    </w:p>
+    <w:p>
+      <w:pPr>
+        <w:pStyle w:val="NoSpacing"/>
+      </w:pPr>
+      <w:r>
+        <w:t xml:space="preserve">For the next 3 days we fight zombies like a normal hunting party would do. The next day was the day HE dies... </w:t>
+      </w:r>
+    </w:p>
+    <w:p>
+      <w:pPr>
+        <w:pStyle w:val="NoSpacing"/>
+      </w:pPr>
+      <w:r>
+        <w:t>It's almost time for him to pay.</w:t>
+      </w:r>
+    </w:p>
+    <w:p>
+      <w:pPr>
+        <w:pStyle w:val="NoSpacing"/>
+      </w:pPr>
+      <w:r>
+        <w:t xml:space="preserve">We wait til night fall comes. </w:t>
+      </w:r>
+    </w:p>
+    <w:p>
+      <w:pPr>
+        <w:pStyle w:val="NoSpacing"/>
+      </w:pPr>
+      <w:r>
+        <w:t xml:space="preserve">We all pretended to go to bed as planned and wait a little while to catch him off gaurd. We hear the signal that hes been caught we all get up and tie him up </w:t>
+      </w:r>
+    </w:p>
+    <w:p>
+      <w:pPr>
+        <w:pStyle w:val="NoSpacing"/>
+      </w:pPr>
+      <w:r>
+        <w:lastRenderedPageBreak/>
+        <w:t>We put bait over him just like how we normally would</w:t>
+      </w:r>
+    </w:p>
+    <w:p>
+      <w:pPr>
+        <w:pStyle w:val="NoSpacing"/>
+      </w:pPr>
+      <w:r>
+        <w:t xml:space="preserve">Hes waking up. </w:t>
+      </w:r>
+    </w:p>
+    <w:p>
+      <w:pPr>
+        <w:pStyle w:val="NoSpacing"/>
+      </w:pPr>
+      <w:r>
+        <w:t xml:space="preserve">Pathetic this is what he gets. </w:t>
+      </w:r>
+    </w:p>
+    <w:p>
+      <w:pPr>
+        <w:pStyle w:val="NoSpacing"/>
+      </w:pPr>
+      <w:r>
+        <w:t xml:space="preserve">He can die the same way she did.. Eaten by zombies.. </w:t>
+      </w:r>
+    </w:p>
+    <w:p>
+      <w:pPr>
+        <w:pStyle w:val="NoSpacing"/>
       </w:pPr>
       <w:r>
         <w:t xml:space="preserve">The leader of the hunt comes out smiling and explains what is going on. </w:t>
@@ -523,540 +758,9 @@
     <w:p>
       <w:pPr>
         <w:pStyle w:val="NoSpacing"/>
-        <w:numPr>
-          <w:ilvl w:val="0"/>
-          <w:numId w:val="2"/>
-        </w:numPr>
-      </w:pPr>
-      <w:r>
-        <w:t>"We have all hated you for so long. your mother, father, friends, and neighbors. you’re the reason our leader is gone and we all just pretended to love you. If it weren’t for you our leader would still be alive. We have waited for this day to kill you because no one in the village wanted to kill you in cold blood so we waited for this day so an "accident" would happen. It's to spare everyone else from looking at you again."</w:t>
-      </w:r>
-    </w:p>
-    <w:p>
-      <w:pPr>
-        <w:pStyle w:val="NoSpacing"/>
-        <w:numPr>
-          <w:ilvl w:val="0"/>
-          <w:numId w:val="2"/>
-        </w:numPr>
-      </w:pPr>
-      <w:r>
-        <w:t xml:space="preserve">They all started to walk away and left me there to die. </w:t>
-      </w:r>
-    </w:p>
-    <w:p>
-      <w:pPr>
-        <w:pStyle w:val="NoSpacing"/>
-        <w:numPr>
-          <w:ilvl w:val="0"/>
-          <w:numId w:val="2"/>
-        </w:numPr>
-      </w:pPr>
-      <w:r>
-        <w:t xml:space="preserve">I think back to where our leader had died protecting me because I wondered outside the village by myself when I was younger. </w:t>
-      </w:r>
-    </w:p>
-    <w:p>
-      <w:pPr>
-        <w:pStyle w:val="NoSpacing"/>
-        <w:numPr>
-          <w:ilvl w:val="0"/>
-          <w:numId w:val="2"/>
-        </w:numPr>
-      </w:pPr>
-      <w:r>
-        <w:t xml:space="preserve">I scream out and beg for them to stop playing and get me down.  </w:t>
-      </w:r>
-      <w:proofErr w:type="spellStart"/>
-      <w:r>
-        <w:t>i</w:t>
-      </w:r>
-      <w:proofErr w:type="spellEnd"/>
-      <w:r>
-        <w:t xml:space="preserve"> screamed for my friends and they turn back and look at me and say something under their breath and then continue to walk away. I couldn't hear them I don't know what’s going on. I just remember the night that we sat on the cliff and we all said we would have each other’s back no matter what. </w:t>
-      </w:r>
-    </w:p>
-    <w:p>
-      <w:pPr>
-        <w:pStyle w:val="NoSpacing"/>
-        <w:numPr>
-          <w:ilvl w:val="0"/>
-          <w:numId w:val="2"/>
-        </w:numPr>
-      </w:pPr>
-      <w:r>
-        <w:t>I watch them all leave me</w:t>
-      </w:r>
-    </w:p>
-    <w:p>
-      <w:pPr>
-        <w:pStyle w:val="NoSpacing"/>
-        <w:numPr>
-          <w:ilvl w:val="0"/>
-          <w:numId w:val="2"/>
-        </w:numPr>
-      </w:pPr>
-      <w:r>
-        <w:t xml:space="preserve">Please someone help me. and I hear the woods begin to Rustle It was the zombies. </w:t>
-      </w:r>
-    </w:p>
-    <w:p>
-      <w:pPr>
-        <w:pStyle w:val="NoSpacing"/>
-        <w:numPr>
-          <w:ilvl w:val="0"/>
-          <w:numId w:val="2"/>
-        </w:numPr>
-      </w:pPr>
-      <w:r>
-        <w:t xml:space="preserve">Omg I'm going to die. </w:t>
-      </w:r>
-    </w:p>
-    <w:p>
-      <w:pPr>
-        <w:pStyle w:val="NoSpacing"/>
-        <w:numPr>
-          <w:ilvl w:val="0"/>
-          <w:numId w:val="2"/>
-        </w:numPr>
-      </w:pPr>
-      <w:r>
-        <w:t xml:space="preserve">As they escape and the Zombies get close to me I flash back to what they </w:t>
-      </w:r>
-      <w:proofErr w:type="gramStart"/>
-      <w:r>
-        <w:t>said..</w:t>
-      </w:r>
-      <w:proofErr w:type="gramEnd"/>
-      <w:r>
-        <w:t xml:space="preserve"> The whispered. "Just die already" </w:t>
-      </w:r>
-    </w:p>
-    <w:p>
-      <w:pPr>
-        <w:pStyle w:val="NoSpacing"/>
-        <w:numPr>
-          <w:ilvl w:val="0"/>
-          <w:numId w:val="2"/>
-        </w:numPr>
-      </w:pPr>
-      <w:r>
-        <w:t xml:space="preserve">The zombies started to eat me. </w:t>
-      </w:r>
-    </w:p>
-    <w:p>
-      <w:pPr>
-        <w:pStyle w:val="NoSpacing"/>
-        <w:numPr>
-          <w:ilvl w:val="0"/>
-          <w:numId w:val="2"/>
-        </w:numPr>
-      </w:pPr>
-      <w:r>
-        <w:t xml:space="preserve">I passed out from the </w:t>
-      </w:r>
-      <w:proofErr w:type="gramStart"/>
-      <w:r>
-        <w:t>pain..</w:t>
-      </w:r>
-      <w:proofErr w:type="gramEnd"/>
-      <w:r>
-        <w:t xml:space="preserve"> </w:t>
-      </w:r>
-    </w:p>
-    <w:p>
-      <w:pPr>
-        <w:pStyle w:val="NoSpacing"/>
-        <w:numPr>
-          <w:ilvl w:val="0"/>
-          <w:numId w:val="2"/>
-        </w:numPr>
-      </w:pPr>
-      <w:r>
-        <w:t xml:space="preserve">I think I'm dead now. because it doesn’t hurt anymore... </w:t>
-      </w:r>
-    </w:p>
-    <w:p>
-      <w:pPr>
-        <w:pStyle w:val="NoSpacing"/>
-        <w:numPr>
-          <w:ilvl w:val="0"/>
-          <w:numId w:val="2"/>
-        </w:numPr>
-      </w:pPr>
-      <w:r>
-        <w:t>THE END</w:t>
-      </w:r>
-    </w:p>
-    <w:p>
-      <w:pPr>
-        <w:pStyle w:val="NoSpacing"/>
-      </w:pPr>
-    </w:p>
-    <w:p>
-      <w:pPr>
-        <w:pStyle w:val="NoSpacing"/>
-      </w:pPr>
-      <w:r>
-        <w:t>The Villager you</w:t>
-      </w:r>
-    </w:p>
-    <w:p>
-      <w:pPr>
-        <w:pStyle w:val="NoSpacing"/>
-      </w:pPr>
-      <w:r>
-        <w:t xml:space="preserve">you are coming of age to go fight the zombies that plague your country </w:t>
-      </w:r>
-    </w:p>
-    <w:p>
-      <w:pPr>
-        <w:pStyle w:val="NoSpacing"/>
-      </w:pPr>
-      <w:r>
-        <w:t xml:space="preserve">you and your friends that you've known since </w:t>
-      </w:r>
-      <w:proofErr w:type="gramStart"/>
-      <w:r>
-        <w:t>child birth</w:t>
-      </w:r>
-      <w:proofErr w:type="gramEnd"/>
-      <w:r>
-        <w:t xml:space="preserve"> and have been </w:t>
-      </w:r>
-      <w:proofErr w:type="spellStart"/>
-      <w:r>
-        <w:t>their</w:t>
-      </w:r>
-      <w:proofErr w:type="spellEnd"/>
-      <w:r>
-        <w:t xml:space="preserve"> for you, </w:t>
-      </w:r>
-      <w:proofErr w:type="spellStart"/>
-      <w:r>
-        <w:t>its</w:t>
-      </w:r>
-      <w:proofErr w:type="spellEnd"/>
-      <w:r>
-        <w:t xml:space="preserve"> also their time to fight in this war. Fighting all their lives for this moment</w:t>
-      </w:r>
-    </w:p>
-    <w:p>
-      <w:pPr>
-        <w:pStyle w:val="NoSpacing"/>
-      </w:pPr>
-      <w:r>
-        <w:t xml:space="preserve">The village leader was a wonderful person. She loved everyone and protected us all from the zombies. She would have enjoyed </w:t>
-      </w:r>
-      <w:proofErr w:type="spellStart"/>
-      <w:r>
-        <w:t>tonights</w:t>
-      </w:r>
-      <w:proofErr w:type="spellEnd"/>
-      <w:r>
-        <w:t xml:space="preserve"> </w:t>
-      </w:r>
-      <w:proofErr w:type="spellStart"/>
-      <w:r>
-        <w:t>ceromony</w:t>
-      </w:r>
-      <w:proofErr w:type="spellEnd"/>
-      <w:r>
-        <w:t xml:space="preserve">, but </w:t>
-      </w:r>
-      <w:proofErr w:type="spellStart"/>
-      <w:r>
-        <w:t>shes</w:t>
-      </w:r>
-      <w:proofErr w:type="spellEnd"/>
-      <w:r>
-        <w:t xml:space="preserve"> dead</w:t>
-      </w:r>
-    </w:p>
-    <w:p>
-      <w:pPr>
-        <w:pStyle w:val="NoSpacing"/>
-      </w:pPr>
-      <w:r>
-        <w:t xml:space="preserve">And he killed her. </w:t>
-      </w:r>
-    </w:p>
-    <w:p>
-      <w:pPr>
-        <w:pStyle w:val="NoSpacing"/>
-      </w:pPr>
-      <w:r>
-        <w:t xml:space="preserve">We will avenge her death. Everyone hates him. it's his fault </w:t>
-      </w:r>
-      <w:proofErr w:type="spellStart"/>
-      <w:r>
-        <w:t>shes</w:t>
-      </w:r>
-      <w:proofErr w:type="spellEnd"/>
-      <w:r>
-        <w:t xml:space="preserve"> gone. </w:t>
-      </w:r>
-    </w:p>
-    <w:p>
-      <w:pPr>
-        <w:pStyle w:val="NoSpacing"/>
-      </w:pPr>
-      <w:r>
-        <w:t xml:space="preserve">The ceremony begins and my best friend and </w:t>
-      </w:r>
-      <w:proofErr w:type="gramStart"/>
-      <w:r>
-        <w:t>him</w:t>
-      </w:r>
-      <w:proofErr w:type="gramEnd"/>
-      <w:r>
-        <w:t xml:space="preserve"> sneak off. He used to be my best friend until THAT day. Everyone is so sad because of it and we all </w:t>
-      </w:r>
-      <w:proofErr w:type="gramStart"/>
-      <w:r>
-        <w:t>have to</w:t>
-      </w:r>
-      <w:proofErr w:type="gramEnd"/>
-      <w:r>
-        <w:t xml:space="preserve"> deal with him being alive while </w:t>
-      </w:r>
-      <w:proofErr w:type="spellStart"/>
-      <w:r>
-        <w:t>shes</w:t>
-      </w:r>
-      <w:proofErr w:type="spellEnd"/>
-      <w:r>
-        <w:t xml:space="preserve"> dead.  Well not for long. </w:t>
-      </w:r>
-    </w:p>
-    <w:p>
-      <w:pPr>
-        <w:pStyle w:val="NoSpacing"/>
-      </w:pPr>
-      <w:r>
-        <w:t xml:space="preserve">That night I vowed along with the rest of the hunting party, to make sure in 4 nights He will die </w:t>
-      </w:r>
-    </w:p>
-    <w:p>
-      <w:pPr>
-        <w:pStyle w:val="NoSpacing"/>
-      </w:pPr>
-      <w:r>
-        <w:t xml:space="preserve">the next day comes and I say </w:t>
-      </w:r>
-      <w:proofErr w:type="gramStart"/>
-      <w:r>
-        <w:t>good bye</w:t>
-      </w:r>
-      <w:proofErr w:type="gramEnd"/>
-      <w:r>
-        <w:t xml:space="preserve"> to my parents and promise them everything will be okay. </w:t>
-      </w:r>
-    </w:p>
-    <w:p>
-      <w:pPr>
-        <w:pStyle w:val="NoSpacing"/>
-      </w:pPr>
-      <w:r>
-        <w:t xml:space="preserve">We set off for our hunt. I notice that he slipped away from the group. </w:t>
-      </w:r>
-    </w:p>
-    <w:p>
-      <w:pPr>
-        <w:pStyle w:val="NoSpacing"/>
-      </w:pPr>
-      <w:r>
-        <w:t xml:space="preserve">But he came back a couple minutes later.  </w:t>
-      </w:r>
-    </w:p>
-    <w:p>
-      <w:pPr>
-        <w:pStyle w:val="NoSpacing"/>
-      </w:pPr>
-      <w:r>
-        <w:t xml:space="preserve">We all asked him where </w:t>
-      </w:r>
-      <w:proofErr w:type="gramStart"/>
-      <w:r>
-        <w:t>did he go</w:t>
-      </w:r>
-      <w:proofErr w:type="gramEnd"/>
-      <w:r>
-        <w:t xml:space="preserve"> and he tells us it was just an old man</w:t>
-      </w:r>
-    </w:p>
-    <w:p>
-      <w:pPr>
-        <w:pStyle w:val="NoSpacing"/>
-      </w:pPr>
-      <w:r>
-        <w:t xml:space="preserve">We panic. </w:t>
-      </w:r>
-      <w:proofErr w:type="spellStart"/>
-      <w:r>
-        <w:t>Everyones</w:t>
-      </w:r>
-      <w:proofErr w:type="spellEnd"/>
-      <w:r>
-        <w:t xml:space="preserve"> heart dropped because He might have run into the old man that knows the future. We all start to laugh because </w:t>
-      </w:r>
-      <w:proofErr w:type="spellStart"/>
-      <w:r>
-        <w:t>theres</w:t>
-      </w:r>
-      <w:proofErr w:type="spellEnd"/>
-      <w:r>
-        <w:t xml:space="preserve"> no way he would have run into him. </w:t>
-      </w:r>
-    </w:p>
-    <w:p>
-      <w:pPr>
-        <w:pStyle w:val="NoSpacing"/>
-      </w:pPr>
-      <w:r>
-        <w:t xml:space="preserve">For the next 3 days we fight zombies like a normal hunting party would do. The next day was the day HE dies... </w:t>
-      </w:r>
-    </w:p>
-    <w:p>
-      <w:pPr>
-        <w:pStyle w:val="NoSpacing"/>
-      </w:pPr>
-      <w:r>
-        <w:t>It's almost time for him to pay.</w:t>
-      </w:r>
-    </w:p>
-    <w:p>
-      <w:pPr>
-        <w:pStyle w:val="NoSpacing"/>
-      </w:pPr>
-      <w:r>
-        <w:lastRenderedPageBreak/>
-        <w:t xml:space="preserve">We wait </w:t>
-      </w:r>
-      <w:proofErr w:type="spellStart"/>
-      <w:r>
-        <w:t>til</w:t>
-      </w:r>
-      <w:proofErr w:type="spellEnd"/>
-      <w:r>
-        <w:t xml:space="preserve"> night fall comes. </w:t>
-      </w:r>
-    </w:p>
-    <w:p>
-      <w:pPr>
-        <w:pStyle w:val="NoSpacing"/>
-      </w:pPr>
-      <w:r>
-        <w:t xml:space="preserve">We all pretended to go to bed as planned and wait a little while to catch him off </w:t>
-      </w:r>
-      <w:proofErr w:type="spellStart"/>
-      <w:r>
-        <w:t>gaurd</w:t>
-      </w:r>
-      <w:proofErr w:type="spellEnd"/>
-      <w:r>
-        <w:t xml:space="preserve">. We hear the signal that </w:t>
-      </w:r>
-      <w:proofErr w:type="spellStart"/>
-      <w:r>
-        <w:t>hes</w:t>
-      </w:r>
-      <w:proofErr w:type="spellEnd"/>
-      <w:r>
-        <w:t xml:space="preserve"> been caught we all get up and tie him up </w:t>
-      </w:r>
-    </w:p>
-    <w:p>
-      <w:pPr>
-        <w:pStyle w:val="NoSpacing"/>
-      </w:pPr>
-      <w:r>
-        <w:t>We put bait over him just like how we normally would</w:t>
-      </w:r>
-    </w:p>
-    <w:p>
-      <w:pPr>
-        <w:pStyle w:val="NoSpacing"/>
-      </w:pPr>
-      <w:proofErr w:type="spellStart"/>
-      <w:r>
-        <w:t>Hes</w:t>
-      </w:r>
-      <w:proofErr w:type="spellEnd"/>
-      <w:r>
-        <w:t xml:space="preserve"> waking up. </w:t>
-      </w:r>
-    </w:p>
-    <w:p>
-      <w:pPr>
-        <w:pStyle w:val="NoSpacing"/>
-      </w:pPr>
-      <w:r>
-        <w:t xml:space="preserve">Pathetic this is what he gets. </w:t>
-      </w:r>
-    </w:p>
-    <w:p>
-      <w:pPr>
-        <w:pStyle w:val="NoSpacing"/>
-      </w:pPr>
-      <w:r>
-        <w:t xml:space="preserve">He can die the same way she </w:t>
-      </w:r>
-      <w:proofErr w:type="gramStart"/>
-      <w:r>
-        <w:t>did..</w:t>
-      </w:r>
-      <w:proofErr w:type="gramEnd"/>
-      <w:r>
-        <w:t xml:space="preserve"> Eaten by </w:t>
-      </w:r>
-      <w:proofErr w:type="gramStart"/>
-      <w:r>
-        <w:t>zombies..</w:t>
-      </w:r>
-      <w:proofErr w:type="gramEnd"/>
-      <w:r>
-        <w:t xml:space="preserve"> </w:t>
-      </w:r>
-    </w:p>
-    <w:p>
-      <w:pPr>
-        <w:pStyle w:val="NoSpacing"/>
-      </w:pPr>
-      <w:r>
-        <w:t xml:space="preserve">The leader of the hunt comes out smiling and explains what is going on. </w:t>
-      </w:r>
-    </w:p>
-    <w:p>
-      <w:pPr>
-        <w:pStyle w:val="NoSpacing"/>
-      </w:pPr>
-      <w:r>
-        <w:t xml:space="preserve">"We have all hated you for so long. your mother, father, friends, and </w:t>
-      </w:r>
-      <w:proofErr w:type="spellStart"/>
-      <w:r>
-        <w:t>neighbours</w:t>
-      </w:r>
-      <w:proofErr w:type="spellEnd"/>
-      <w:r>
-        <w:t xml:space="preserve">. </w:t>
-      </w:r>
-      <w:proofErr w:type="spellStart"/>
-      <w:r>
-        <w:t>youre</w:t>
-      </w:r>
-      <w:proofErr w:type="spellEnd"/>
-      <w:r>
-        <w:t xml:space="preserve"> the reason our leader is gone and we all just pretended to love you. If it </w:t>
-      </w:r>
-      <w:proofErr w:type="spellStart"/>
-      <w:r>
-        <w:t>werent</w:t>
-      </w:r>
-      <w:proofErr w:type="spellEnd"/>
-      <w:r>
-        <w:t xml:space="preserve"> for you our leader would still be alive. We have waited for this day to kill you because no one in the village wanted to kill you in cold blood so we waited for this day so an "accident" would happen. It's to spare everyone else from looking at you again."</w:t>
+      </w:pPr>
+      <w:r>
+        <w:t>"We have all hated you for so long. your mother, father, friends, and neighbours. youre the reason our leader is gone and we all just pretended to love you. If it werent for you our leader would still be alive. We have waited for this day to kill you because no one in the village wanted to kill you in cold blood so we waited for this day so an "accident" would happen. It's to spare everyone else from looking at you again."</w:t>
       </w:r>
     </w:p>
     <w:p>
@@ -1096,28 +800,15 @@
         <w:pStyle w:val="NoSpacing"/>
       </w:pPr>
       <w:r>
-        <w:t xml:space="preserve">We are finally </w:t>
-      </w:r>
-      <w:proofErr w:type="gramStart"/>
-      <w:r>
-        <w:t>free..</w:t>
-      </w:r>
-      <w:proofErr w:type="gramEnd"/>
-    </w:p>
-    <w:p>
-      <w:pPr>
-        <w:pStyle w:val="NoSpacing"/>
-      </w:pPr>
-      <w:r>
-        <w:t xml:space="preserve">She has been </w:t>
-      </w:r>
-      <w:proofErr w:type="gramStart"/>
-      <w:r>
-        <w:t>avenged..</w:t>
-      </w:r>
-      <w:proofErr w:type="gramEnd"/>
-      <w:r>
-        <w:t xml:space="preserve"> </w:t>
+        <w:t>We are finally free..</w:t>
+      </w:r>
+    </w:p>
+    <w:p>
+      <w:pPr>
+        <w:pStyle w:val="NoSpacing"/>
+      </w:pPr>
+      <w:r>
+        <w:t xml:space="preserve">She has been avenged.. </w:t>
       </w:r>
     </w:p>
     <w:p>
@@ -1138,6 +829,119 @@
 <file path=word/numbering.xml><?xml version="1.0" encoding="utf-8"?>
 <w:numbering xmlns:wpc="http://schemas.microsoft.com/office/word/2010/wordprocessingCanvas" xmlns:cx="http://schemas.microsoft.com/office/drawing/2014/chartex" xmlns:cx1="http://schemas.microsoft.com/office/drawing/2015/9/8/chartex" xmlns:cx2="http://schemas.microsoft.com/office/drawing/2015/10/21/chartex" xmlns:cx3="http://schemas.microsoft.com/office/drawing/2016/5/9/chartex" xmlns:cx4="http://schemas.microsoft.com/office/drawing/2016/5/10/chartex" xmlns:cx5="http://schemas.microsoft.com/office/drawing/2016/5/11/chartex" xmlns:cx6="http://schemas.microsoft.com/office/drawing/2016/5/12/chartex" xmlns:cx7="http://schemas.microsoft.com/office/drawing/2016/5/13/chartex" xmlns:cx8="http://schemas.microsoft.com/office/drawing/2016/5/14/chartex" xmlns:mc="http://schemas.openxmlformats.org/markup-compatibility/2006" xmlns:aink="http://schemas.microsoft.com/office/drawing/2016/ink" xmlns:am3d="http://schemas.microsoft.com/office/drawing/2017/model3d" xmlns:o="urn:schemas-microsoft-com:office:office" xmlns:r="http://schemas.openxmlformats.org/officeDocument/2006/relationships" xmlns:m="http://schemas.openxmlformats.org/officeDocument/2006/math" xmlns:v="urn:schemas-microsoft-com:vml" xmlns:wp14="http://schemas.microsoft.com/office/word/2010/wordprocessingDrawing" xmlns:wp="http://schemas.openxmlformats.org/drawingml/2006/wordprocessingDrawing" xmlns:w10="urn:schemas-microsoft-com:office:word" xmlns:w="http://schemas.openxmlformats.org/wordprocessingml/2006/main" xmlns:w14="http://schemas.microsoft.com/office/word/2010/wordml" xmlns:w15="http://schemas.microsoft.com/office/word/2012/wordml" xmlns:w16cid="http://schemas.microsoft.com/office/word/2016/wordml/cid" xmlns:w16se="http://schemas.microsoft.com/office/word/2015/wordml/symex" xmlns:wpg="http://schemas.microsoft.com/office/word/2010/wordprocessingGroup" xmlns:wpi="http://schemas.microsoft.com/office/word/2010/wordprocessingInk" xmlns:wne="http://schemas.microsoft.com/office/word/2006/wordml" xmlns:wps="http://schemas.microsoft.com/office/word/2010/wordprocessingShape" mc:Ignorable="w14 w15 w16se w16cid wp14">
   <w:abstractNum w:abstractNumId="0" w15:restartNumberingAfterBreak="0">
+    <w:nsid w:val="210E3F1A"/>
+    <w:multiLevelType w:val="hybridMultilevel"/>
+    <w:tmpl w:val="07BE54D2"/>
+    <w:lvl w:ilvl="0" w:tplc="04090001">
+      <w:start w:val="1"/>
+      <w:numFmt w:val="bullet"/>
+      <w:lvlText w:val=""/>
+      <w:lvlJc w:val="left"/>
+      <w:pPr>
+        <w:ind w:left="720" w:hanging="360"/>
+      </w:pPr>
+      <w:rPr>
+        <w:rFonts w:ascii="Symbol" w:hAnsi="Symbol" w:hint="default"/>
+      </w:rPr>
+    </w:lvl>
+    <w:lvl w:ilvl="1" w:tplc="04090003" w:tentative="1">
+      <w:start w:val="1"/>
+      <w:numFmt w:val="bullet"/>
+      <w:lvlText w:val="o"/>
+      <w:lvlJc w:val="left"/>
+      <w:pPr>
+        <w:ind w:left="1440" w:hanging="360"/>
+      </w:pPr>
+      <w:rPr>
+        <w:rFonts w:ascii="Courier New" w:hAnsi="Courier New" w:cs="Courier New" w:hint="default"/>
+      </w:rPr>
+    </w:lvl>
+    <w:lvl w:ilvl="2" w:tplc="04090005" w:tentative="1">
+      <w:start w:val="1"/>
+      <w:numFmt w:val="bullet"/>
+      <w:lvlText w:val=""/>
+      <w:lvlJc w:val="left"/>
+      <w:pPr>
+        <w:ind w:left="2160" w:hanging="360"/>
+      </w:pPr>
+      <w:rPr>
+        <w:rFonts w:ascii="Wingdings" w:hAnsi="Wingdings" w:hint="default"/>
+      </w:rPr>
+    </w:lvl>
+    <w:lvl w:ilvl="3" w:tplc="04090001" w:tentative="1">
+      <w:start w:val="1"/>
+      <w:numFmt w:val="bullet"/>
+      <w:lvlText w:val=""/>
+      <w:lvlJc w:val="left"/>
+      <w:pPr>
+        <w:ind w:left="2880" w:hanging="360"/>
+      </w:pPr>
+      <w:rPr>
+        <w:rFonts w:ascii="Symbol" w:hAnsi="Symbol" w:hint="default"/>
+      </w:rPr>
+    </w:lvl>
+    <w:lvl w:ilvl="4" w:tplc="04090003" w:tentative="1">
+      <w:start w:val="1"/>
+      <w:numFmt w:val="bullet"/>
+      <w:lvlText w:val="o"/>
+      <w:lvlJc w:val="left"/>
+      <w:pPr>
+        <w:ind w:left="3600" w:hanging="360"/>
+      </w:pPr>
+      <w:rPr>
+        <w:rFonts w:ascii="Courier New" w:hAnsi="Courier New" w:cs="Courier New" w:hint="default"/>
+      </w:rPr>
+    </w:lvl>
+    <w:lvl w:ilvl="5" w:tplc="04090005" w:tentative="1">
+      <w:start w:val="1"/>
+      <w:numFmt w:val="bullet"/>
+      <w:lvlText w:val=""/>
+      <w:lvlJc w:val="left"/>
+      <w:pPr>
+        <w:ind w:left="4320" w:hanging="360"/>
+      </w:pPr>
+      <w:rPr>
+        <w:rFonts w:ascii="Wingdings" w:hAnsi="Wingdings" w:hint="default"/>
+      </w:rPr>
+    </w:lvl>
+    <w:lvl w:ilvl="6" w:tplc="04090001" w:tentative="1">
+      <w:start w:val="1"/>
+      <w:numFmt w:val="bullet"/>
+      <w:lvlText w:val=""/>
+      <w:lvlJc w:val="left"/>
+      <w:pPr>
+        <w:ind w:left="5040" w:hanging="360"/>
+      </w:pPr>
+      <w:rPr>
+        <w:rFonts w:ascii="Symbol" w:hAnsi="Symbol" w:hint="default"/>
+      </w:rPr>
+    </w:lvl>
+    <w:lvl w:ilvl="7" w:tplc="04090003" w:tentative="1">
+      <w:start w:val="1"/>
+      <w:numFmt w:val="bullet"/>
+      <w:lvlText w:val="o"/>
+      <w:lvlJc w:val="left"/>
+      <w:pPr>
+        <w:ind w:left="5760" w:hanging="360"/>
+      </w:pPr>
+      <w:rPr>
+        <w:rFonts w:ascii="Courier New" w:hAnsi="Courier New" w:cs="Courier New" w:hint="default"/>
+      </w:rPr>
+    </w:lvl>
+    <w:lvl w:ilvl="8" w:tplc="04090005" w:tentative="1">
+      <w:start w:val="1"/>
+      <w:numFmt w:val="bullet"/>
+      <w:lvlText w:val=""/>
+      <w:lvlJc w:val="left"/>
+      <w:pPr>
+        <w:ind w:left="6480" w:hanging="360"/>
+      </w:pPr>
+      <w:rPr>
+        <w:rFonts w:ascii="Wingdings" w:hAnsi="Wingdings" w:hint="default"/>
+      </w:rPr>
+    </w:lvl>
+  </w:abstractNum>
+  <w:abstractNum w:abstractNumId="1" w15:restartNumberingAfterBreak="0">
     <w:nsid w:val="21B55F72"/>
     <w:multiLevelType w:val="hybridMultilevel"/>
     <w:tmpl w:val="A8FAF63E"/>
@@ -1250,7 +1054,7 @@
       </w:rPr>
     </w:lvl>
   </w:abstractNum>
-  <w:abstractNum w:abstractNumId="1" w15:restartNumberingAfterBreak="0">
+  <w:abstractNum w:abstractNumId="2" w15:restartNumberingAfterBreak="0">
     <w:nsid w:val="54197EEE"/>
     <w:multiLevelType w:val="hybridMultilevel"/>
     <w:tmpl w:val="7A5EF81A"/>
@@ -1363,7 +1167,7 @@
       </w:rPr>
     </w:lvl>
   </w:abstractNum>
-  <w:abstractNum w:abstractNumId="2" w15:restartNumberingAfterBreak="0">
+  <w:abstractNum w:abstractNumId="3" w15:restartNumberingAfterBreak="0">
     <w:nsid w:val="79AF0299"/>
     <w:multiLevelType w:val="hybridMultilevel"/>
     <w:tmpl w:val="90D49266"/>
@@ -1477,12 +1281,15 @@
     </w:lvl>
   </w:abstractNum>
   <w:num w:numId="1">
+    <w:abstractNumId w:val="2"/>
+  </w:num>
+  <w:num w:numId="2">
+    <w:abstractNumId w:val="3"/>
+  </w:num>
+  <w:num w:numId="3">
     <w:abstractNumId w:val="1"/>
   </w:num>
-  <w:num w:numId="2">
-    <w:abstractNumId w:val="2"/>
-  </w:num>
-  <w:num w:numId="3">
+  <w:num w:numId="4">
     <w:abstractNumId w:val="0"/>
   </w:num>
 </w:numbering>

</xml_diff>

<commit_message>
Updates, 2020 June 2 @ 10:34 PST
* Significant work done with "Viking You" panels.
* Created boolean variables $playingViking, $playingViller, and $playedVillager.  These variables are used in panels to ascertain which text to display.
* chanceEncounter panel: set $seenOldMan to true
* zombiesAttack panel: if/elseif nesting allows me to load text based on whether or not I'm playing as the villager or the Viking.  These variables are defined in the panels preceeding them.
* vikingSeeSneak: sets $playingViking to true, $playingVillager to false, leads to zombiesAttack.
* sneakOutWithFriends: $playingVillager set to true, $playingViking set to false, leads to zombiesAttack.
</commit_message>
<xml_diff>
--- a/JVB-StoryToCode-Progress.docx
+++ b/JVB-StoryToCode-Progress.docx
@@ -11,7 +11,15 @@
         </w:numPr>
       </w:pPr>
       <w:r>
-        <w:t>You are a viking (woman or man) There’s no technology old world lifestyles</w:t>
+        <w:t xml:space="preserve">You are a </w:t>
+      </w:r>
+      <w:proofErr w:type="spellStart"/>
+      <w:r>
+        <w:t>viking</w:t>
+      </w:r>
+      <w:proofErr w:type="spellEnd"/>
+      <w:r>
+        <w:t xml:space="preserve"> (woman or man) There’s no technology old world lifestyles</w:t>
       </w:r>
     </w:p>
     <w:p>
@@ -23,20 +31,27 @@
         </w:numPr>
       </w:pPr>
       <w:r>
-        <w:t>The game begins with 2 different perspectives you can see from. You</w:t>
+        <w:t xml:space="preserve">The game begins with 2 different perspectives you can see from. </w:t>
+      </w:r>
+      <w:proofErr w:type="spellStart"/>
+      <w:r>
+        <w:t>You</w:t>
       </w:r>
       <w:r>
         <w:t>Viking</w:t>
       </w:r>
+      <w:proofErr w:type="spellEnd"/>
       <w:r>
         <w:t xml:space="preserve"> and the </w:t>
       </w:r>
+      <w:proofErr w:type="spellStart"/>
       <w:r>
         <w:t>You</w:t>
       </w:r>
       <w:r>
         <w:t>Villager</w:t>
       </w:r>
+      <w:proofErr w:type="spellEnd"/>
     </w:p>
     <w:p>
       <w:pPr>
@@ -93,7 +108,15 @@
         </w:numPr>
       </w:pPr>
       <w:r>
-        <w:t>you and your friends that you've known since childbirth and have been there for you, its also their time to fight in this war. Fighting all their lives for this moment</w:t>
+        <w:t xml:space="preserve">you and your friends that you've known since childbirth and have been there for you, </w:t>
+      </w:r>
+      <w:proofErr w:type="spellStart"/>
+      <w:r>
+        <w:t>its</w:t>
+      </w:r>
+      <w:proofErr w:type="spellEnd"/>
+      <w:r>
+        <w:t xml:space="preserve"> also their time to fight in this war. Fighting all their lives for this moment</w:t>
       </w:r>
     </w:p>
     <w:p>
@@ -105,7 +128,15 @@
         </w:numPr>
       </w:pPr>
       <w:r>
-        <w:t>you and your friends have to complete a ceremony tonight</w:t>
+        <w:t xml:space="preserve">you and your friends </w:t>
+      </w:r>
+      <w:proofErr w:type="gramStart"/>
+      <w:r>
+        <w:t>have to</w:t>
+      </w:r>
+      <w:proofErr w:type="gramEnd"/>
+      <w:r>
+        <w:t xml:space="preserve"> complete a ceremony tonight</w:t>
       </w:r>
     </w:p>
     <w:p>
@@ -230,7 +261,15 @@
         </w:numPr>
       </w:pPr>
       <w:r>
-        <w:t xml:space="preserve">That’s something weird for a strange old man to  say </w:t>
+        <w:t xml:space="preserve">That’s something weird for a strange old man </w:t>
+      </w:r>
+      <w:proofErr w:type="gramStart"/>
+      <w:r>
+        <w:t>to  say</w:t>
+      </w:r>
+      <w:proofErr w:type="gramEnd"/>
+      <w:r>
+        <w:t xml:space="preserve"> </w:t>
       </w:r>
     </w:p>
     <w:p>
@@ -278,19 +317,35 @@
         </w:numPr>
       </w:pPr>
       <w:r>
-        <w:t xml:space="preserve">“where did you go they” ask </w:t>
-      </w:r>
-    </w:p>
-    <w:p>
-      <w:pPr>
-        <w:pStyle w:val="NoSpacing"/>
-        <w:numPr>
-          <w:ilvl w:val="0"/>
-          <w:numId w:val="2"/>
-        </w:numPr>
-      </w:pPr>
-      <w:r>
-        <w:t xml:space="preserve">thought i saw something but it was just an old man </w:t>
+        <w:t xml:space="preserve">“where did you </w:t>
+      </w:r>
+      <w:proofErr w:type="gramStart"/>
+      <w:r>
+        <w:t>go</w:t>
+      </w:r>
+      <w:proofErr w:type="gramEnd"/>
+      <w:r>
+        <w:t xml:space="preserve"> they” ask </w:t>
+      </w:r>
+    </w:p>
+    <w:p>
+      <w:pPr>
+        <w:pStyle w:val="NoSpacing"/>
+        <w:numPr>
+          <w:ilvl w:val="0"/>
+          <w:numId w:val="2"/>
+        </w:numPr>
+      </w:pPr>
+      <w:r>
+        <w:t xml:space="preserve">thought </w:t>
+      </w:r>
+      <w:proofErr w:type="spellStart"/>
+      <w:r>
+        <w:t>i</w:t>
+      </w:r>
+      <w:proofErr w:type="spellEnd"/>
+      <w:r>
+        <w:t xml:space="preserve"> saw something but it was just an old man </w:t>
       </w:r>
     </w:p>
     <w:p>
@@ -314,7 +369,23 @@
         </w:numPr>
       </w:pPr>
       <w:r>
-        <w:t>As they venture off they run into some zombies and they fight along side each other and kill the zombies</w:t>
+        <w:t xml:space="preserve">As they venture </w:t>
+      </w:r>
+      <w:proofErr w:type="gramStart"/>
+      <w:r>
+        <w:t>off</w:t>
+      </w:r>
+      <w:proofErr w:type="gramEnd"/>
+      <w:r>
+        <w:t xml:space="preserve"> they run into some zombies and they fight </w:t>
+      </w:r>
+      <w:proofErr w:type="spellStart"/>
+      <w:r>
+        <w:t>along side</w:t>
+      </w:r>
+      <w:proofErr w:type="spellEnd"/>
+      <w:r>
+        <w:t xml:space="preserve"> each other and kill the zombies</w:t>
       </w:r>
     </w:p>
     <w:p>
@@ -338,7 +409,15 @@
         </w:numPr>
       </w:pPr>
       <w:r>
-        <w:t>The next day everything went well and they called it a night. you stayed up kind of late that night thinking about everything that’s happened to you and then get ready to go to bed. On your way to bed</w:t>
+        <w:t xml:space="preserve">The next day everything went </w:t>
+      </w:r>
+      <w:proofErr w:type="gramStart"/>
+      <w:r>
+        <w:t>well</w:t>
+      </w:r>
+      <w:proofErr w:type="gramEnd"/>
+      <w:r>
+        <w:t xml:space="preserve"> and they called it a night. you stayed up kind of late that night thinking about everything that’s happened to you and then get ready to go to bed. On your way to bed</w:t>
       </w:r>
     </w:p>
     <w:p>
@@ -447,7 +526,15 @@
         </w:numPr>
       </w:pPr>
       <w:r>
-        <w:t xml:space="preserve">I scream out and beg for them to stop playing and get me down.  i screamed for my friends and they turn back and look at me and say something under their breath and then continue to walk away. I couldn't hear them I don't know what’s going on. I just remember the night that we sat on the cliff and we all said we would have each other’s back no matter what. </w:t>
+        <w:t xml:space="preserve">I scream out and beg for them to stop playing and get me down.  </w:t>
+      </w:r>
+      <w:proofErr w:type="spellStart"/>
+      <w:r>
+        <w:t>i</w:t>
+      </w:r>
+      <w:proofErr w:type="spellEnd"/>
+      <w:r>
+        <w:t xml:space="preserve"> screamed for my friends and they turn back and look at me and say something under their breath and then continue to walk away. I couldn't hear them I don't know what’s going on. I just remember the night that we sat on the cliff and we all said we would have each other’s back no matter what. </w:t>
       </w:r>
     </w:p>
     <w:p>
@@ -495,7 +582,15 @@
         </w:numPr>
       </w:pPr>
       <w:r>
-        <w:t xml:space="preserve">As they escape and the Zombies get close to me I flash back to what they said.. The whispered. "Just die already" </w:t>
+        <w:t xml:space="preserve">As they escape and the Zombies get close to me I flash back to what they </w:t>
+      </w:r>
+      <w:proofErr w:type="gramStart"/>
+      <w:r>
+        <w:t>said..</w:t>
+      </w:r>
+      <w:proofErr w:type="gramEnd"/>
+      <w:r>
+        <w:t xml:space="preserve"> The whispered. "Just die already" </w:t>
       </w:r>
     </w:p>
     <w:p>
@@ -519,7 +614,15 @@
         </w:numPr>
       </w:pPr>
       <w:r>
-        <w:t xml:space="preserve">I passed out from the pain.. </w:t>
+        <w:t xml:space="preserve">I passed out from the </w:t>
+      </w:r>
+      <w:proofErr w:type="gramStart"/>
+      <w:r>
+        <w:t>pain..</w:t>
+      </w:r>
+      <w:proofErr w:type="gramEnd"/>
+      <w:r>
+        <w:t xml:space="preserve"> </w:t>
       </w:r>
     </w:p>
     <w:p>
@@ -580,7 +683,31 @@
         </w:numPr>
       </w:pPr>
       <w:r>
-        <w:t>you and your friends that you've known since child birth and have been their for you, its also their time to fight in this war. Fighting all their lives for this moment</w:t>
+        <w:t xml:space="preserve">you and your friends that you've known since </w:t>
+      </w:r>
+      <w:proofErr w:type="gramStart"/>
+      <w:r>
+        <w:t>child birth</w:t>
+      </w:r>
+      <w:proofErr w:type="gramEnd"/>
+      <w:r>
+        <w:t xml:space="preserve"> and have been </w:t>
+      </w:r>
+      <w:proofErr w:type="spellStart"/>
+      <w:r>
+        <w:t>their</w:t>
+      </w:r>
+      <w:proofErr w:type="spellEnd"/>
+      <w:r>
+        <w:t xml:space="preserve"> for you, </w:t>
+      </w:r>
+      <w:proofErr w:type="spellStart"/>
+      <w:r>
+        <w:t>its</w:t>
+      </w:r>
+      <w:proofErr w:type="spellEnd"/>
+      <w:r>
+        <w:t xml:space="preserve"> also their time to fight in this war. Fighting all their lives for this moment</w:t>
       </w:r>
     </w:p>
     <w:p>
@@ -592,7 +719,31 @@
         </w:numPr>
       </w:pPr>
       <w:r>
-        <w:t>The village leader was a wonderful person. She loved everyone and protected us all from the zombies. She would have enjoyed tonights ceromony, but shes dead</w:t>
+        <w:t xml:space="preserve">The village leader was a wonderful person. She loved everyone and protected us all from the zombies. She would have enjoyed </w:t>
+      </w:r>
+      <w:proofErr w:type="spellStart"/>
+      <w:r>
+        <w:t>tonights</w:t>
+      </w:r>
+      <w:proofErr w:type="spellEnd"/>
+      <w:r>
+        <w:t xml:space="preserve"> </w:t>
+      </w:r>
+      <w:proofErr w:type="spellStart"/>
+      <w:r>
+        <w:t>ceromony</w:t>
+      </w:r>
+      <w:proofErr w:type="spellEnd"/>
+      <w:r>
+        <w:t xml:space="preserve">, but </w:t>
+      </w:r>
+      <w:proofErr w:type="spellStart"/>
+      <w:r>
+        <w:t>shes</w:t>
+      </w:r>
+      <w:proofErr w:type="spellEnd"/>
+      <w:r>
+        <w:t xml:space="preserve"> dead</w:t>
       </w:r>
     </w:p>
     <w:p>
@@ -616,13 +767,64 @@
         </w:numPr>
       </w:pPr>
       <w:r>
-        <w:t xml:space="preserve">We will avenge her death. Everyone hates him. it's his fault shes gone. </w:t>
-      </w:r>
-    </w:p>
-    <w:p>
-      <w:pPr>
-        <w:pStyle w:val="NoSpacing"/>
-      </w:pPr>
+        <w:t xml:space="preserve">We will avenge her death. Everyone hates him. it's his fault </w:t>
+      </w:r>
+      <w:proofErr w:type="spellStart"/>
+      <w:r>
+        <w:t>shes</w:t>
+      </w:r>
+      <w:proofErr w:type="spellEnd"/>
+      <w:r>
+        <w:t xml:space="preserve"> gone. </w:t>
+      </w:r>
+    </w:p>
+    <w:p>
+      <w:pPr>
+        <w:pStyle w:val="NoSpacing"/>
+        <w:numPr>
+          <w:ilvl w:val="0"/>
+          <w:numId w:val="4"/>
+        </w:numPr>
+      </w:pPr>
+      <w:r>
+        <w:t xml:space="preserve">The ceremony begins and my best friend and </w:t>
+      </w:r>
+      <w:proofErr w:type="gramStart"/>
+      <w:r>
+        <w:t>him</w:t>
+      </w:r>
+      <w:proofErr w:type="gramEnd"/>
+      <w:r>
+        <w:t xml:space="preserve"> sneak off. He used to be my best friend until THAT day. Everyone is so sad because of it and we all </w:t>
+      </w:r>
+      <w:proofErr w:type="gramStart"/>
+      <w:r>
+        <w:t>have to</w:t>
+      </w:r>
+      <w:proofErr w:type="gramEnd"/>
+      <w:r>
+        <w:t xml:space="preserve"> deal with him being alive while </w:t>
+      </w:r>
+      <w:proofErr w:type="spellStart"/>
+      <w:r>
+        <w:t>shes</w:t>
+      </w:r>
+      <w:proofErr w:type="spellEnd"/>
+      <w:r>
+        <w:t xml:space="preserve"> dead.  Well not for long. </w:t>
+      </w:r>
+    </w:p>
+    <w:p>
+      <w:pPr>
+        <w:pStyle w:val="NoSpacing"/>
+        <w:numPr>
+          <w:ilvl w:val="0"/>
+          <w:numId w:val="4"/>
+        </w:numPr>
+      </w:pPr>
+      <w:r>
+        <w:t xml:space="preserve">That night I vowed along with the rest of the hunting party, to make sure in 4 nights He will die </w:t>
+      </w:r>
     </w:p>
     <w:p>
       <w:pPr>
@@ -631,24 +833,21 @@
       <w:bookmarkStart w:id="0" w:name="_GoBack"/>
       <w:bookmarkEnd w:id="0"/>
       <w:r>
-        <w:t xml:space="preserve">The ceremony begins and my best friend and him sneak off. He used to be my best friend until THAT day. Everyone is so sad because of it and we all have to deal with him being alive while shes dead.  Well not for long. </w:t>
-      </w:r>
-    </w:p>
-    <w:p>
-      <w:pPr>
-        <w:pStyle w:val="NoSpacing"/>
-      </w:pPr>
-      <w:r>
-        <w:t xml:space="preserve">That night I vowed along with the rest of the hunting party, to make sure in 4 nights He will die </w:t>
-      </w:r>
-    </w:p>
-    <w:p>
-      <w:pPr>
-        <w:pStyle w:val="NoSpacing"/>
-      </w:pPr>
-      <w:r>
-        <w:t xml:space="preserve">the next day comes and I say good bye to my parents and promise them everything will be okay. </w:t>
-      </w:r>
+        <w:t xml:space="preserve">the next day comes and I say </w:t>
+      </w:r>
+      <w:proofErr w:type="gramStart"/>
+      <w:r>
+        <w:t>good bye</w:t>
+      </w:r>
+      <w:proofErr w:type="gramEnd"/>
+      <w:r>
+        <w:t xml:space="preserve"> to my parents and promise them everything will be okay. </w:t>
+      </w:r>
+    </w:p>
+    <w:p>
+      <w:pPr>
+        <w:pStyle w:val="NoSpacing"/>
+      </w:pPr>
     </w:p>
     <w:p>
       <w:pPr>
@@ -671,15 +870,39 @@
         <w:pStyle w:val="NoSpacing"/>
       </w:pPr>
       <w:r>
-        <w:t>We all asked him where did he go and he tells us it was just an old man</w:t>
-      </w:r>
-    </w:p>
-    <w:p>
-      <w:pPr>
-        <w:pStyle w:val="NoSpacing"/>
-      </w:pPr>
-      <w:r>
-        <w:t xml:space="preserve">We panic. Everyones heart dropped because He might have run into the old man that knows the future. We all start to laugh because theres no way he would have run into him. </w:t>
+        <w:t xml:space="preserve">We all asked him where </w:t>
+      </w:r>
+      <w:proofErr w:type="gramStart"/>
+      <w:r>
+        <w:t>did he go</w:t>
+      </w:r>
+      <w:proofErr w:type="gramEnd"/>
+      <w:r>
+        <w:t xml:space="preserve"> and he tells us it was just an old man</w:t>
+      </w:r>
+    </w:p>
+    <w:p>
+      <w:pPr>
+        <w:pStyle w:val="NoSpacing"/>
+      </w:pPr>
+      <w:r>
+        <w:t xml:space="preserve">We panic. </w:t>
+      </w:r>
+      <w:proofErr w:type="spellStart"/>
+      <w:r>
+        <w:t>Everyones</w:t>
+      </w:r>
+      <w:proofErr w:type="spellEnd"/>
+      <w:r>
+        <w:t xml:space="preserve"> heart dropped because He might have run into the old man that knows the future. We all start to laugh because </w:t>
+      </w:r>
+      <w:proofErr w:type="spellStart"/>
+      <w:r>
+        <w:t>theres</w:t>
+      </w:r>
+      <w:proofErr w:type="spellEnd"/>
+      <w:r>
+        <w:t xml:space="preserve"> no way he would have run into him. </w:t>
       </w:r>
     </w:p>
     <w:p>
@@ -703,15 +926,39 @@
         <w:pStyle w:val="NoSpacing"/>
       </w:pPr>
       <w:r>
-        <w:t xml:space="preserve">We wait til night fall comes. </w:t>
-      </w:r>
-    </w:p>
-    <w:p>
-      <w:pPr>
-        <w:pStyle w:val="NoSpacing"/>
-      </w:pPr>
-      <w:r>
-        <w:t xml:space="preserve">We all pretended to go to bed as planned and wait a little while to catch him off gaurd. We hear the signal that hes been caught we all get up and tie him up </w:t>
+        <w:t xml:space="preserve">We wait </w:t>
+      </w:r>
+      <w:proofErr w:type="spellStart"/>
+      <w:r>
+        <w:t>til</w:t>
+      </w:r>
+      <w:proofErr w:type="spellEnd"/>
+      <w:r>
+        <w:t xml:space="preserve"> night fall comes. </w:t>
+      </w:r>
+    </w:p>
+    <w:p>
+      <w:pPr>
+        <w:pStyle w:val="NoSpacing"/>
+      </w:pPr>
+      <w:r>
+        <w:t xml:space="preserve">We all pretended to go to bed as planned and wait a little while to catch him off </w:t>
+      </w:r>
+      <w:proofErr w:type="spellStart"/>
+      <w:r>
+        <w:t>gaurd</w:t>
+      </w:r>
+      <w:proofErr w:type="spellEnd"/>
+      <w:r>
+        <w:t xml:space="preserve">. We hear the signal that </w:t>
+      </w:r>
+      <w:proofErr w:type="spellStart"/>
+      <w:r>
+        <w:t>hes</w:t>
+      </w:r>
+      <w:proofErr w:type="spellEnd"/>
+      <w:r>
+        <w:t xml:space="preserve"> been caught we all get up and tie him up </w:t>
       </w:r>
     </w:p>
     <w:p>
@@ -727,8 +974,13 @@
       <w:pPr>
         <w:pStyle w:val="NoSpacing"/>
       </w:pPr>
-      <w:r>
-        <w:t xml:space="preserve">Hes waking up. </w:t>
+      <w:proofErr w:type="spellStart"/>
+      <w:r>
+        <w:t>Hes</w:t>
+      </w:r>
+      <w:proofErr w:type="spellEnd"/>
+      <w:r>
+        <w:t xml:space="preserve"> waking up. </w:t>
       </w:r>
     </w:p>
     <w:p>
@@ -744,7 +996,23 @@
         <w:pStyle w:val="NoSpacing"/>
       </w:pPr>
       <w:r>
-        <w:t xml:space="preserve">He can die the same way she did.. Eaten by zombies.. </w:t>
+        <w:t xml:space="preserve">He can die the same way she </w:t>
+      </w:r>
+      <w:proofErr w:type="gramStart"/>
+      <w:r>
+        <w:t>did..</w:t>
+      </w:r>
+      <w:proofErr w:type="gramEnd"/>
+      <w:r>
+        <w:t xml:space="preserve"> Eaten by </w:t>
+      </w:r>
+      <w:proofErr w:type="gramStart"/>
+      <w:r>
+        <w:t>zombies..</w:t>
+      </w:r>
+      <w:proofErr w:type="gramEnd"/>
+      <w:r>
+        <w:t xml:space="preserve"> </w:t>
       </w:r>
     </w:p>
     <w:p>
@@ -760,7 +1028,31 @@
         <w:pStyle w:val="NoSpacing"/>
       </w:pPr>
       <w:r>
-        <w:t>"We have all hated you for so long. your mother, father, friends, and neighbours. youre the reason our leader is gone and we all just pretended to love you. If it werent for you our leader would still be alive. We have waited for this day to kill you because no one in the village wanted to kill you in cold blood so we waited for this day so an "accident" would happen. It's to spare everyone else from looking at you again."</w:t>
+        <w:t xml:space="preserve">"We have all hated you for so long. your mother, father, friends, and </w:t>
+      </w:r>
+      <w:proofErr w:type="spellStart"/>
+      <w:r>
+        <w:t>neighbours</w:t>
+      </w:r>
+      <w:proofErr w:type="spellEnd"/>
+      <w:r>
+        <w:t xml:space="preserve">. </w:t>
+      </w:r>
+      <w:proofErr w:type="spellStart"/>
+      <w:r>
+        <w:t>youre</w:t>
+      </w:r>
+      <w:proofErr w:type="spellEnd"/>
+      <w:r>
+        <w:t xml:space="preserve"> the reason our leader is gone and we all just pretended to love you. If it </w:t>
+      </w:r>
+      <w:proofErr w:type="spellStart"/>
+      <w:r>
+        <w:t>werent</w:t>
+      </w:r>
+      <w:proofErr w:type="spellEnd"/>
+      <w:r>
+        <w:t xml:space="preserve"> for you our leader would still be alive. We have waited for this day to kill you because no one in the village wanted to kill you in cold blood so we waited for this day so an "accident" would happen. It's to spare everyone else from looking at you again."</w:t>
       </w:r>
     </w:p>
     <w:p>
@@ -800,15 +1092,28 @@
         <w:pStyle w:val="NoSpacing"/>
       </w:pPr>
       <w:r>
-        <w:t>We are finally free..</w:t>
-      </w:r>
-    </w:p>
-    <w:p>
-      <w:pPr>
-        <w:pStyle w:val="NoSpacing"/>
-      </w:pPr>
-      <w:r>
-        <w:t xml:space="preserve">She has been avenged.. </w:t>
+        <w:t xml:space="preserve">We are finally </w:t>
+      </w:r>
+      <w:proofErr w:type="gramStart"/>
+      <w:r>
+        <w:t>free..</w:t>
+      </w:r>
+      <w:proofErr w:type="gramEnd"/>
+    </w:p>
+    <w:p>
+      <w:pPr>
+        <w:pStyle w:val="NoSpacing"/>
+      </w:pPr>
+      <w:r>
+        <w:t xml:space="preserve">She has been </w:t>
+      </w:r>
+      <w:proofErr w:type="gramStart"/>
+      <w:r>
+        <w:t>avenged..</w:t>
+      </w:r>
+      <w:proofErr w:type="gramEnd"/>
+      <w:r>
+        <w:t xml:space="preserve"> </w:t>
       </w:r>
     </w:p>
     <w:p>

</xml_diff>

<commit_message>
Updates: 2020 June 2 @ 11:42 PST
* Viking You panels completed.
* Panel created: seeCredits
* Boolean variables created: playedViking, playedVillager
* Logic completed to notate when the player has experienced both perspectives, showing a link to the credit panel at the end of the story.

Still to come: add music.
</commit_message>
<xml_diff>
--- a/JVB-StoryToCode-Progress.docx
+++ b/JVB-StoryToCode-Progress.docx
@@ -11,15 +11,7 @@
         </w:numPr>
       </w:pPr>
       <w:r>
-        <w:t xml:space="preserve">You are a </w:t>
-      </w:r>
-      <w:proofErr w:type="spellStart"/>
-      <w:r>
-        <w:t>viking</w:t>
-      </w:r>
-      <w:proofErr w:type="spellEnd"/>
-      <w:r>
-        <w:t xml:space="preserve"> (woman or man) There’s no technology old world lifestyles</w:t>
+        <w:t>You are a viking (woman or man) There’s no technology old world lifestyles</w:t>
       </w:r>
     </w:p>
     <w:p>
@@ -31,27 +23,20 @@
         </w:numPr>
       </w:pPr>
       <w:r>
-        <w:t xml:space="preserve">The game begins with 2 different perspectives you can see from. </w:t>
-      </w:r>
-      <w:proofErr w:type="spellStart"/>
+        <w:t>The game begins with 2 different perspectives you can see from. You</w:t>
+      </w:r>
+      <w:r>
+        <w:t>Viking</w:t>
+      </w:r>
+      <w:r>
+        <w:t xml:space="preserve"> and the </w:t>
+      </w:r>
       <w:r>
         <w:t>You</w:t>
       </w:r>
       <w:r>
-        <w:t>Viking</w:t>
-      </w:r>
-      <w:proofErr w:type="spellEnd"/>
-      <w:r>
-        <w:t xml:space="preserve"> and the </w:t>
-      </w:r>
-      <w:proofErr w:type="spellStart"/>
-      <w:r>
-        <w:t>You</w:t>
-      </w:r>
-      <w:r>
         <w:t>Villager</w:t>
       </w:r>
-      <w:proofErr w:type="spellEnd"/>
     </w:p>
     <w:p>
       <w:pPr>
@@ -108,15 +93,7 @@
         </w:numPr>
       </w:pPr>
       <w:r>
-        <w:t xml:space="preserve">you and your friends that you've known since childbirth and have been there for you, </w:t>
-      </w:r>
-      <w:proofErr w:type="spellStart"/>
-      <w:r>
-        <w:t>its</w:t>
-      </w:r>
-      <w:proofErr w:type="spellEnd"/>
-      <w:r>
-        <w:t xml:space="preserve"> also their time to fight in this war. Fighting all their lives for this moment</w:t>
+        <w:t>you and your friends that you've known since childbirth and have been there for you, its also their time to fight in this war. Fighting all their lives for this moment</w:t>
       </w:r>
     </w:p>
     <w:p>
@@ -128,15 +105,7 @@
         </w:numPr>
       </w:pPr>
       <w:r>
-        <w:t xml:space="preserve">you and your friends </w:t>
-      </w:r>
-      <w:proofErr w:type="gramStart"/>
-      <w:r>
-        <w:t>have to</w:t>
-      </w:r>
-      <w:proofErr w:type="gramEnd"/>
-      <w:r>
-        <w:t xml:space="preserve"> complete a ceremony tonight</w:t>
+        <w:t>you and your friends have to complete a ceremony tonight</w:t>
       </w:r>
     </w:p>
     <w:p>
@@ -261,15 +230,7 @@
         </w:numPr>
       </w:pPr>
       <w:r>
-        <w:t xml:space="preserve">That’s something weird for a strange old man </w:t>
-      </w:r>
-      <w:proofErr w:type="gramStart"/>
-      <w:r>
-        <w:t>to  say</w:t>
-      </w:r>
-      <w:proofErr w:type="gramEnd"/>
-      <w:r>
-        <w:t xml:space="preserve"> </w:t>
+        <w:t xml:space="preserve">That’s something weird for a strange old man to  say </w:t>
       </w:r>
     </w:p>
     <w:p>
@@ -317,35 +278,19 @@
         </w:numPr>
       </w:pPr>
       <w:r>
-        <w:t xml:space="preserve">“where did you </w:t>
-      </w:r>
-      <w:proofErr w:type="gramStart"/>
-      <w:r>
-        <w:t>go</w:t>
-      </w:r>
-      <w:proofErr w:type="gramEnd"/>
-      <w:r>
-        <w:t xml:space="preserve"> they” ask </w:t>
-      </w:r>
-    </w:p>
-    <w:p>
-      <w:pPr>
-        <w:pStyle w:val="NoSpacing"/>
-        <w:numPr>
-          <w:ilvl w:val="0"/>
-          <w:numId w:val="2"/>
-        </w:numPr>
-      </w:pPr>
-      <w:r>
-        <w:t xml:space="preserve">thought </w:t>
-      </w:r>
-      <w:proofErr w:type="spellStart"/>
-      <w:r>
-        <w:t>i</w:t>
-      </w:r>
-      <w:proofErr w:type="spellEnd"/>
-      <w:r>
-        <w:t xml:space="preserve"> saw something but it was just an old man </w:t>
+        <w:t xml:space="preserve">“where did you go they” ask </w:t>
+      </w:r>
+    </w:p>
+    <w:p>
+      <w:pPr>
+        <w:pStyle w:val="NoSpacing"/>
+        <w:numPr>
+          <w:ilvl w:val="0"/>
+          <w:numId w:val="2"/>
+        </w:numPr>
+      </w:pPr>
+      <w:r>
+        <w:t xml:space="preserve">thought i saw something but it was just an old man </w:t>
       </w:r>
     </w:p>
     <w:p>
@@ -369,23 +314,7 @@
         </w:numPr>
       </w:pPr>
       <w:r>
-        <w:t xml:space="preserve">As they venture </w:t>
-      </w:r>
-      <w:proofErr w:type="gramStart"/>
-      <w:r>
-        <w:t>off</w:t>
-      </w:r>
-      <w:proofErr w:type="gramEnd"/>
-      <w:r>
-        <w:t xml:space="preserve"> they run into some zombies and they fight </w:t>
-      </w:r>
-      <w:proofErr w:type="spellStart"/>
-      <w:r>
-        <w:t>along side</w:t>
-      </w:r>
-      <w:proofErr w:type="spellEnd"/>
-      <w:r>
-        <w:t xml:space="preserve"> each other and kill the zombies</w:t>
+        <w:t>As they venture off they run into some zombies and they fight along side each other and kill the zombies</w:t>
       </w:r>
     </w:p>
     <w:p>
@@ -409,15 +338,7 @@
         </w:numPr>
       </w:pPr>
       <w:r>
-        <w:t xml:space="preserve">The next day everything went </w:t>
-      </w:r>
-      <w:proofErr w:type="gramStart"/>
-      <w:r>
-        <w:t>well</w:t>
-      </w:r>
-      <w:proofErr w:type="gramEnd"/>
-      <w:r>
-        <w:t xml:space="preserve"> and they called it a night. you stayed up kind of late that night thinking about everything that’s happened to you and then get ready to go to bed. On your way to bed</w:t>
+        <w:t>The next day everything went well and they called it a night. you stayed up kind of late that night thinking about everything that’s happened to you and then get ready to go to bed. On your way to bed</w:t>
       </w:r>
     </w:p>
     <w:p>
@@ -526,15 +447,7 @@
         </w:numPr>
       </w:pPr>
       <w:r>
-        <w:t xml:space="preserve">I scream out and beg for them to stop playing and get me down.  </w:t>
-      </w:r>
-      <w:proofErr w:type="spellStart"/>
-      <w:r>
-        <w:t>i</w:t>
-      </w:r>
-      <w:proofErr w:type="spellEnd"/>
-      <w:r>
-        <w:t xml:space="preserve"> screamed for my friends and they turn back and look at me and say something under their breath and then continue to walk away. I couldn't hear them I don't know what’s going on. I just remember the night that we sat on the cliff and we all said we would have each other’s back no matter what. </w:t>
+        <w:t xml:space="preserve">I scream out and beg for them to stop playing and get me down.  i screamed for my friends and they turn back and look at me and say something under their breath and then continue to walk away. I couldn't hear them I don't know what’s going on. I just remember the night that we sat on the cliff and we all said we would have each other’s back no matter what. </w:t>
       </w:r>
     </w:p>
     <w:p>
@@ -582,15 +495,7 @@
         </w:numPr>
       </w:pPr>
       <w:r>
-        <w:t xml:space="preserve">As they escape and the Zombies get close to me I flash back to what they </w:t>
-      </w:r>
-      <w:proofErr w:type="gramStart"/>
-      <w:r>
-        <w:t>said..</w:t>
-      </w:r>
-      <w:proofErr w:type="gramEnd"/>
-      <w:r>
-        <w:t xml:space="preserve"> The whispered. "Just die already" </w:t>
+        <w:t xml:space="preserve">As they escape and the Zombies get close to me I flash back to what they said.. The whispered. "Just die already" </w:t>
       </w:r>
     </w:p>
     <w:p>
@@ -614,506 +519,344 @@
         </w:numPr>
       </w:pPr>
       <w:r>
-        <w:t xml:space="preserve">I passed out from the </w:t>
-      </w:r>
-      <w:proofErr w:type="gramStart"/>
-      <w:r>
-        <w:t>pain..</w:t>
-      </w:r>
-      <w:proofErr w:type="gramEnd"/>
+        <w:t xml:space="preserve">I passed out from the pain.. </w:t>
+      </w:r>
+    </w:p>
+    <w:p>
+      <w:pPr>
+        <w:pStyle w:val="NoSpacing"/>
+        <w:numPr>
+          <w:ilvl w:val="0"/>
+          <w:numId w:val="2"/>
+        </w:numPr>
+      </w:pPr>
+      <w:r>
+        <w:t xml:space="preserve">I think I'm dead now. because it doesn’t hurt anymore... </w:t>
+      </w:r>
+    </w:p>
+    <w:p>
+      <w:pPr>
+        <w:pStyle w:val="NoSpacing"/>
+        <w:numPr>
+          <w:ilvl w:val="0"/>
+          <w:numId w:val="2"/>
+        </w:numPr>
+      </w:pPr>
+      <w:r>
+        <w:t>THE END</w:t>
+      </w:r>
+    </w:p>
+    <w:p>
+      <w:pPr>
+        <w:pStyle w:val="NoSpacing"/>
+      </w:pPr>
+    </w:p>
+    <w:p>
+      <w:pPr>
+        <w:pStyle w:val="NoSpacing"/>
+      </w:pPr>
+      <w:r>
+        <w:t>The Villager you</w:t>
+      </w:r>
+    </w:p>
+    <w:p>
+      <w:pPr>
+        <w:pStyle w:val="NoSpacing"/>
+        <w:numPr>
+          <w:ilvl w:val="0"/>
+          <w:numId w:val="4"/>
+        </w:numPr>
+      </w:pPr>
+      <w:r>
+        <w:t xml:space="preserve">you are coming of age to go fight the zombies that plague your country </w:t>
+      </w:r>
+    </w:p>
+    <w:p>
+      <w:pPr>
+        <w:pStyle w:val="NoSpacing"/>
+        <w:numPr>
+          <w:ilvl w:val="0"/>
+          <w:numId w:val="4"/>
+        </w:numPr>
+      </w:pPr>
+      <w:r>
+        <w:t>you and your friends that you've known since child birth and have been their for you, its also their time to fight in this war. Fighting all their lives for this moment</w:t>
+      </w:r>
+    </w:p>
+    <w:p>
+      <w:pPr>
+        <w:pStyle w:val="NoSpacing"/>
+        <w:numPr>
+          <w:ilvl w:val="0"/>
+          <w:numId w:val="4"/>
+        </w:numPr>
+      </w:pPr>
+      <w:r>
+        <w:t>The village leader was a wonderful person. She loved everyone and protected us all from the zombies. She would have enjoyed tonights ceromony, but shes dead</w:t>
+      </w:r>
+    </w:p>
+    <w:p>
+      <w:pPr>
+        <w:pStyle w:val="NoSpacing"/>
+        <w:numPr>
+          <w:ilvl w:val="0"/>
+          <w:numId w:val="4"/>
+        </w:numPr>
+      </w:pPr>
+      <w:r>
+        <w:t xml:space="preserve">And he killed her. </w:t>
+      </w:r>
+    </w:p>
+    <w:p>
+      <w:pPr>
+        <w:pStyle w:val="NoSpacing"/>
+        <w:numPr>
+          <w:ilvl w:val="0"/>
+          <w:numId w:val="4"/>
+        </w:numPr>
+      </w:pPr>
+      <w:r>
+        <w:t xml:space="preserve">We will avenge her death. Everyone hates him. it's his fault shes gone. </w:t>
+      </w:r>
+    </w:p>
+    <w:p>
+      <w:pPr>
+        <w:pStyle w:val="NoSpacing"/>
+        <w:numPr>
+          <w:ilvl w:val="0"/>
+          <w:numId w:val="4"/>
+        </w:numPr>
+      </w:pPr>
+      <w:r>
+        <w:t xml:space="preserve">The ceremony begins and my best friend and him sneak off. He used to be my best friend until THAT day. Everyone is so sad because of it and we all have to deal with him being alive while shes dead.  Well not for long. </w:t>
+      </w:r>
+    </w:p>
+    <w:p>
+      <w:pPr>
+        <w:pStyle w:val="NoSpacing"/>
+        <w:numPr>
+          <w:ilvl w:val="0"/>
+          <w:numId w:val="4"/>
+        </w:numPr>
+      </w:pPr>
+      <w:r>
+        <w:t xml:space="preserve">That night I vowed along with the rest of the hunting party, to make sure in 4 nights He will die </w:t>
+      </w:r>
+    </w:p>
+    <w:p>
+      <w:pPr>
+        <w:pStyle w:val="NoSpacing"/>
+        <w:numPr>
+          <w:ilvl w:val="0"/>
+          <w:numId w:val="4"/>
+        </w:numPr>
+      </w:pPr>
+      <w:r>
+        <w:t xml:space="preserve">the next day comes and I say good bye to my parents and promise them everything will be okay. </w:t>
+      </w:r>
+    </w:p>
+    <w:p>
+      <w:pPr>
+        <w:pStyle w:val="NoSpacing"/>
+        <w:numPr>
+          <w:ilvl w:val="0"/>
+          <w:numId w:val="4"/>
+        </w:numPr>
+      </w:pPr>
+      <w:r>
+        <w:t>For the next 3 days we fight zombies like a normal hunting party would do. The next day was the day HE dies... It's almost time for him to pay.</w:t>
+      </w:r>
       <w:r>
         <w:t xml:space="preserve"> </w:t>
       </w:r>
-    </w:p>
-    <w:p>
-      <w:pPr>
-        <w:pStyle w:val="NoSpacing"/>
-        <w:numPr>
-          <w:ilvl w:val="0"/>
-          <w:numId w:val="2"/>
-        </w:numPr>
-      </w:pPr>
-      <w:r>
-        <w:t xml:space="preserve">I think I'm dead now. because it doesn’t hurt anymore... </w:t>
-      </w:r>
-    </w:p>
-    <w:p>
-      <w:pPr>
-        <w:pStyle w:val="NoSpacing"/>
-        <w:numPr>
-          <w:ilvl w:val="0"/>
-          <w:numId w:val="2"/>
-        </w:numPr>
-      </w:pPr>
-      <w:r>
-        <w:t>THE END</w:t>
-      </w:r>
-    </w:p>
-    <w:p>
-      <w:pPr>
-        <w:pStyle w:val="NoSpacing"/>
-      </w:pPr>
-    </w:p>
-    <w:p>
-      <w:pPr>
-        <w:pStyle w:val="NoSpacing"/>
-      </w:pPr>
-      <w:r>
-        <w:t>The Villager you</w:t>
-      </w:r>
-    </w:p>
-    <w:p>
-      <w:pPr>
-        <w:pStyle w:val="NoSpacing"/>
-        <w:numPr>
-          <w:ilvl w:val="0"/>
-          <w:numId w:val="4"/>
-        </w:numPr>
-      </w:pPr>
-      <w:r>
-        <w:t xml:space="preserve">you are coming of age to go fight the zombies that plague your country </w:t>
-      </w:r>
-    </w:p>
-    <w:p>
-      <w:pPr>
-        <w:pStyle w:val="NoSpacing"/>
-        <w:numPr>
-          <w:ilvl w:val="0"/>
-          <w:numId w:val="4"/>
-        </w:numPr>
-      </w:pPr>
-      <w:r>
-        <w:t xml:space="preserve">you and your friends that you've known since </w:t>
-      </w:r>
-      <w:proofErr w:type="gramStart"/>
-      <w:r>
-        <w:t>child birth</w:t>
-      </w:r>
-      <w:proofErr w:type="gramEnd"/>
-      <w:r>
-        <w:t xml:space="preserve"> and have been </w:t>
-      </w:r>
-      <w:proofErr w:type="spellStart"/>
-      <w:r>
-        <w:t>their</w:t>
-      </w:r>
-      <w:proofErr w:type="spellEnd"/>
-      <w:r>
-        <w:t xml:space="preserve"> for you, </w:t>
-      </w:r>
-      <w:proofErr w:type="spellStart"/>
-      <w:r>
-        <w:t>its</w:t>
-      </w:r>
-      <w:proofErr w:type="spellEnd"/>
-      <w:r>
-        <w:t xml:space="preserve"> also their time to fight in this war. Fighting all their lives for this moment</w:t>
-      </w:r>
-    </w:p>
-    <w:p>
-      <w:pPr>
-        <w:pStyle w:val="NoSpacing"/>
-        <w:numPr>
-          <w:ilvl w:val="0"/>
-          <w:numId w:val="4"/>
-        </w:numPr>
-      </w:pPr>
-      <w:r>
-        <w:t xml:space="preserve">The village leader was a wonderful person. She loved everyone and protected us all from the zombies. She would have enjoyed </w:t>
-      </w:r>
-      <w:proofErr w:type="spellStart"/>
-      <w:r>
-        <w:t>tonights</w:t>
-      </w:r>
-      <w:proofErr w:type="spellEnd"/>
+      <w:r>
+        <w:t xml:space="preserve">We wait til night fall comes. </w:t>
+      </w:r>
       <w:r>
         <w:t xml:space="preserve"> </w:t>
       </w:r>
-      <w:proofErr w:type="spellStart"/>
-      <w:r>
-        <w:t>ceromony</w:t>
-      </w:r>
-      <w:proofErr w:type="spellEnd"/>
-      <w:r>
-        <w:t xml:space="preserve">, but </w:t>
-      </w:r>
-      <w:proofErr w:type="spellStart"/>
-      <w:r>
-        <w:t>shes</w:t>
-      </w:r>
-      <w:proofErr w:type="spellEnd"/>
-      <w:r>
-        <w:t xml:space="preserve"> dead</w:t>
-      </w:r>
-    </w:p>
-    <w:p>
-      <w:pPr>
-        <w:pStyle w:val="NoSpacing"/>
-        <w:numPr>
-          <w:ilvl w:val="0"/>
-          <w:numId w:val="4"/>
-        </w:numPr>
-      </w:pPr>
-      <w:r>
-        <w:t xml:space="preserve">And he killed her. </w:t>
-      </w:r>
-    </w:p>
-    <w:p>
-      <w:pPr>
-        <w:pStyle w:val="NoSpacing"/>
-        <w:numPr>
-          <w:ilvl w:val="0"/>
-          <w:numId w:val="4"/>
-        </w:numPr>
-      </w:pPr>
-      <w:r>
-        <w:t xml:space="preserve">We will avenge her death. Everyone hates him. it's his fault </w:t>
-      </w:r>
-      <w:proofErr w:type="spellStart"/>
-      <w:r>
-        <w:t>shes</w:t>
-      </w:r>
-      <w:proofErr w:type="spellEnd"/>
-      <w:r>
-        <w:t xml:space="preserve"> gone. </w:t>
-      </w:r>
-    </w:p>
-    <w:p>
-      <w:pPr>
-        <w:pStyle w:val="NoSpacing"/>
-        <w:numPr>
-          <w:ilvl w:val="0"/>
-          <w:numId w:val="4"/>
-        </w:numPr>
-      </w:pPr>
-      <w:r>
-        <w:t xml:space="preserve">The ceremony begins and my best friend and </w:t>
-      </w:r>
-      <w:proofErr w:type="gramStart"/>
-      <w:r>
-        <w:t>him</w:t>
-      </w:r>
-      <w:proofErr w:type="gramEnd"/>
-      <w:r>
-        <w:t xml:space="preserve"> sneak off. He used to be my best friend until THAT day. Everyone is so sad because of it and we all </w:t>
-      </w:r>
-      <w:proofErr w:type="gramStart"/>
-      <w:r>
-        <w:t>have to</w:t>
-      </w:r>
-      <w:proofErr w:type="gramEnd"/>
-      <w:r>
-        <w:t xml:space="preserve"> deal with him being alive while </w:t>
-      </w:r>
-      <w:proofErr w:type="spellStart"/>
-      <w:r>
-        <w:t>shes</w:t>
-      </w:r>
-      <w:proofErr w:type="spellEnd"/>
-      <w:r>
-        <w:t xml:space="preserve"> dead.  Well not for long. </w:t>
-      </w:r>
-    </w:p>
-    <w:p>
-      <w:pPr>
-        <w:pStyle w:val="NoSpacing"/>
-        <w:numPr>
-          <w:ilvl w:val="0"/>
-          <w:numId w:val="4"/>
-        </w:numPr>
-      </w:pPr>
-      <w:r>
-        <w:t xml:space="preserve">That night I vowed along with the rest of the hunting party, to make sure in 4 nights He will die </w:t>
-      </w:r>
-    </w:p>
-    <w:p>
-      <w:pPr>
-        <w:pStyle w:val="NoSpacing"/>
-      </w:pPr>
+      <w:r>
+        <w:t>We all pretended to go to bed as planned and wait a little while to catch him off gaurd. We hear the signal that hes been caught we all get up and tie him up</w:t>
+      </w:r>
+    </w:p>
+    <w:p>
+      <w:pPr>
+        <w:pStyle w:val="NoSpacing"/>
+        <w:numPr>
+          <w:ilvl w:val="0"/>
+          <w:numId w:val="4"/>
+        </w:numPr>
+      </w:pPr>
+      <w:r>
+        <w:t>We put bait over him just like how we normally would</w:t>
+      </w:r>
+    </w:p>
+    <w:p>
+      <w:pPr>
+        <w:pStyle w:val="NoSpacing"/>
+        <w:numPr>
+          <w:ilvl w:val="0"/>
+          <w:numId w:val="4"/>
+        </w:numPr>
+      </w:pPr>
+      <w:r>
+        <w:t xml:space="preserve">We set off for our hunt. I notice that he slipped away from the group. </w:t>
+      </w:r>
+    </w:p>
+    <w:p>
+      <w:pPr>
+        <w:pStyle w:val="NoSpacing"/>
+        <w:numPr>
+          <w:ilvl w:val="0"/>
+          <w:numId w:val="4"/>
+        </w:numPr>
+      </w:pPr>
+      <w:r>
+        <w:t xml:space="preserve">But he came back a couple minutes later.  </w:t>
+      </w:r>
+    </w:p>
+    <w:p>
+      <w:pPr>
+        <w:pStyle w:val="NoSpacing"/>
+        <w:numPr>
+          <w:ilvl w:val="0"/>
+          <w:numId w:val="4"/>
+        </w:numPr>
+      </w:pPr>
+      <w:r>
+        <w:t>We all asked him where did he go and he tells us it was just an old man</w:t>
+      </w:r>
+    </w:p>
+    <w:p>
+      <w:pPr>
+        <w:pStyle w:val="NoSpacing"/>
+        <w:numPr>
+          <w:ilvl w:val="0"/>
+          <w:numId w:val="4"/>
+        </w:numPr>
+      </w:pPr>
+      <w:r>
+        <w:t xml:space="preserve">We panic. Everyones heart dropped because He might have run into the old man that knows the future. We all start to laugh because theres no way he would have run into him. </w:t>
+      </w:r>
+    </w:p>
+    <w:p>
+      <w:pPr>
+        <w:pStyle w:val="NoSpacing"/>
+        <w:numPr>
+          <w:ilvl w:val="0"/>
+          <w:numId w:val="4"/>
+        </w:numPr>
+      </w:pPr>
+      <w:r>
+        <w:t xml:space="preserve">Hes waking up. </w:t>
+      </w:r>
+    </w:p>
+    <w:p>
+      <w:pPr>
+        <w:pStyle w:val="NoSpacing"/>
+        <w:numPr>
+          <w:ilvl w:val="0"/>
+          <w:numId w:val="4"/>
+        </w:numPr>
+      </w:pPr>
+      <w:r>
+        <w:t xml:space="preserve">Pathetic this is what he gets. </w:t>
+      </w:r>
+    </w:p>
+    <w:p>
+      <w:pPr>
+        <w:pStyle w:val="NoSpacing"/>
+        <w:numPr>
+          <w:ilvl w:val="0"/>
+          <w:numId w:val="4"/>
+        </w:numPr>
+      </w:pPr>
+      <w:r>
+        <w:lastRenderedPageBreak/>
+        <w:t xml:space="preserve">He can die the same way she did.. Eaten by zombies.. </w:t>
+      </w:r>
+    </w:p>
+    <w:p>
+      <w:pPr>
+        <w:pStyle w:val="NoSpacing"/>
+        <w:numPr>
+          <w:ilvl w:val="0"/>
+          <w:numId w:val="4"/>
+        </w:numPr>
+      </w:pPr>
+      <w:r>
+        <w:t xml:space="preserve">The leader of the hunt comes out smiling and explains what is going on. </w:t>
+      </w:r>
+    </w:p>
+    <w:p>
+      <w:pPr>
+        <w:pStyle w:val="NoSpacing"/>
+        <w:numPr>
+          <w:ilvl w:val="0"/>
+          <w:numId w:val="4"/>
+        </w:numPr>
+      </w:pPr>
+      <w:r>
+        <w:t>"We have all hated you for so long. your mother, father, friends, and neighbours. youre the reason our leader is gone and we all just pretended to love you. If it werent for you our leader would still be alive. We have waited for this day to kill you because no one in the village wanted to kill you in cold blood so we waited for this day so an "accident" would happen. It's to spare everyone else from looking at you again."</w:t>
+      </w:r>
+    </w:p>
+    <w:p>
+      <w:pPr>
+        <w:pStyle w:val="NoSpacing"/>
+        <w:numPr>
+          <w:ilvl w:val="0"/>
+          <w:numId w:val="4"/>
+        </w:numPr>
+      </w:pPr>
+      <w:r>
+        <w:t>We start to walk away as he screams</w:t>
+      </w:r>
+    </w:p>
+    <w:p>
+      <w:pPr>
+        <w:pStyle w:val="NoSpacing"/>
+        <w:numPr>
+          <w:ilvl w:val="0"/>
+          <w:numId w:val="4"/>
+        </w:numPr>
+      </w:pPr>
+      <w:r>
+        <w:t>He called my name I turn back and look at him. I whispered</w:t>
+      </w:r>
+    </w:p>
+    <w:p>
+      <w:pPr>
+        <w:pStyle w:val="NoSpacing"/>
+        <w:numPr>
+          <w:ilvl w:val="0"/>
+          <w:numId w:val="4"/>
+        </w:numPr>
+      </w:pPr>
+      <w:r>
+        <w:t>"Just die already"</w:t>
+      </w:r>
+      <w:r>
+        <w:t xml:space="preserve"> </w:t>
+      </w:r>
+      <w:r>
+        <w:t xml:space="preserve">and turn back and continue walking away. </w:t>
+      </w:r>
+    </w:p>
+    <w:p>
+      <w:pPr>
+        <w:pStyle w:val="NoSpacing"/>
+        <w:numPr>
+          <w:ilvl w:val="0"/>
+          <w:numId w:val="4"/>
+        </w:numPr>
+      </w:pPr>
+      <w:r>
+        <w:t>We are finally free..</w:t>
+      </w:r>
       <w:bookmarkStart w:id="0" w:name="_GoBack"/>
       <w:bookmarkEnd w:id="0"/>
       <w:r>
-        <w:t xml:space="preserve">the next day comes and I say </w:t>
-      </w:r>
-      <w:proofErr w:type="gramStart"/>
-      <w:r>
-        <w:t>good bye</w:t>
-      </w:r>
-      <w:proofErr w:type="gramEnd"/>
-      <w:r>
-        <w:t xml:space="preserve"> to my parents and promise them everything will be okay. </w:t>
-      </w:r>
-    </w:p>
-    <w:p>
-      <w:pPr>
-        <w:pStyle w:val="NoSpacing"/>
-      </w:pPr>
-    </w:p>
-    <w:p>
-      <w:pPr>
-        <w:pStyle w:val="NoSpacing"/>
-      </w:pPr>
-      <w:r>
-        <w:t xml:space="preserve">We set off for our hunt. I notice that he slipped away from the group. </w:t>
-      </w:r>
-    </w:p>
-    <w:p>
-      <w:pPr>
-        <w:pStyle w:val="NoSpacing"/>
-      </w:pPr>
-      <w:r>
-        <w:t xml:space="preserve">But he came back a couple minutes later.  </w:t>
-      </w:r>
-    </w:p>
-    <w:p>
-      <w:pPr>
-        <w:pStyle w:val="NoSpacing"/>
-      </w:pPr>
-      <w:r>
-        <w:t xml:space="preserve">We all asked him where </w:t>
-      </w:r>
-      <w:proofErr w:type="gramStart"/>
-      <w:r>
-        <w:t>did he go</w:t>
-      </w:r>
-      <w:proofErr w:type="gramEnd"/>
-      <w:r>
-        <w:t xml:space="preserve"> and he tells us it was just an old man</w:t>
-      </w:r>
-    </w:p>
-    <w:p>
-      <w:pPr>
-        <w:pStyle w:val="NoSpacing"/>
-      </w:pPr>
-      <w:r>
-        <w:t xml:space="preserve">We panic. </w:t>
-      </w:r>
-      <w:proofErr w:type="spellStart"/>
-      <w:r>
-        <w:t>Everyones</w:t>
-      </w:r>
-      <w:proofErr w:type="spellEnd"/>
-      <w:r>
-        <w:t xml:space="preserve"> heart dropped because He might have run into the old man that knows the future. We all start to laugh because </w:t>
-      </w:r>
-      <w:proofErr w:type="spellStart"/>
-      <w:r>
-        <w:t>theres</w:t>
-      </w:r>
-      <w:proofErr w:type="spellEnd"/>
-      <w:r>
-        <w:t xml:space="preserve"> no way he would have run into him. </w:t>
-      </w:r>
-    </w:p>
-    <w:p>
-      <w:pPr>
-        <w:pStyle w:val="NoSpacing"/>
-      </w:pPr>
-      <w:r>
-        <w:t xml:space="preserve">For the next 3 days we fight zombies like a normal hunting party would do. The next day was the day HE dies... </w:t>
-      </w:r>
-    </w:p>
-    <w:p>
-      <w:pPr>
-        <w:pStyle w:val="NoSpacing"/>
-      </w:pPr>
-      <w:r>
-        <w:t>It's almost time for him to pay.</w:t>
-      </w:r>
-    </w:p>
-    <w:p>
-      <w:pPr>
-        <w:pStyle w:val="NoSpacing"/>
-      </w:pPr>
-      <w:r>
-        <w:t xml:space="preserve">We wait </w:t>
-      </w:r>
-      <w:proofErr w:type="spellStart"/>
-      <w:r>
-        <w:t>til</w:t>
-      </w:r>
-      <w:proofErr w:type="spellEnd"/>
-      <w:r>
-        <w:t xml:space="preserve"> night fall comes. </w:t>
-      </w:r>
-    </w:p>
-    <w:p>
-      <w:pPr>
-        <w:pStyle w:val="NoSpacing"/>
-      </w:pPr>
-      <w:r>
-        <w:t xml:space="preserve">We all pretended to go to bed as planned and wait a little while to catch him off </w:t>
-      </w:r>
-      <w:proofErr w:type="spellStart"/>
-      <w:r>
-        <w:t>gaurd</w:t>
-      </w:r>
-      <w:proofErr w:type="spellEnd"/>
-      <w:r>
-        <w:t xml:space="preserve">. We hear the signal that </w:t>
-      </w:r>
-      <w:proofErr w:type="spellStart"/>
-      <w:r>
-        <w:t>hes</w:t>
-      </w:r>
-      <w:proofErr w:type="spellEnd"/>
-      <w:r>
-        <w:t xml:space="preserve"> been caught we all get up and tie him up </w:t>
-      </w:r>
-    </w:p>
-    <w:p>
-      <w:pPr>
-        <w:pStyle w:val="NoSpacing"/>
-      </w:pPr>
-      <w:r>
-        <w:lastRenderedPageBreak/>
-        <w:t>We put bait over him just like how we normally would</w:t>
-      </w:r>
-    </w:p>
-    <w:p>
-      <w:pPr>
-        <w:pStyle w:val="NoSpacing"/>
-      </w:pPr>
-      <w:proofErr w:type="spellStart"/>
-      <w:r>
-        <w:t>Hes</w:t>
-      </w:r>
-      <w:proofErr w:type="spellEnd"/>
-      <w:r>
-        <w:t xml:space="preserve"> waking up. </w:t>
-      </w:r>
-    </w:p>
-    <w:p>
-      <w:pPr>
-        <w:pStyle w:val="NoSpacing"/>
-      </w:pPr>
-      <w:r>
-        <w:t xml:space="preserve">Pathetic this is what he gets. </w:t>
-      </w:r>
-    </w:p>
-    <w:p>
-      <w:pPr>
-        <w:pStyle w:val="NoSpacing"/>
-      </w:pPr>
-      <w:r>
-        <w:t xml:space="preserve">He can die the same way she </w:t>
-      </w:r>
-      <w:proofErr w:type="gramStart"/>
-      <w:r>
-        <w:t>did..</w:t>
-      </w:r>
-      <w:proofErr w:type="gramEnd"/>
-      <w:r>
-        <w:t xml:space="preserve"> Eaten by </w:t>
-      </w:r>
-      <w:proofErr w:type="gramStart"/>
-      <w:r>
-        <w:t>zombies..</w:t>
-      </w:r>
-      <w:proofErr w:type="gramEnd"/>
-      <w:r>
-        <w:t xml:space="preserve"> </w:t>
-      </w:r>
-    </w:p>
-    <w:p>
-      <w:pPr>
-        <w:pStyle w:val="NoSpacing"/>
-      </w:pPr>
-      <w:r>
-        <w:t xml:space="preserve">The leader of the hunt comes out smiling and explains what is going on. </w:t>
-      </w:r>
-    </w:p>
-    <w:p>
-      <w:pPr>
-        <w:pStyle w:val="NoSpacing"/>
-      </w:pPr>
-      <w:r>
-        <w:t xml:space="preserve">"We have all hated you for so long. your mother, father, friends, and </w:t>
-      </w:r>
-      <w:proofErr w:type="spellStart"/>
-      <w:r>
-        <w:t>neighbours</w:t>
-      </w:r>
-      <w:proofErr w:type="spellEnd"/>
-      <w:r>
-        <w:t xml:space="preserve">. </w:t>
-      </w:r>
-      <w:proofErr w:type="spellStart"/>
-      <w:r>
-        <w:t>youre</w:t>
-      </w:r>
-      <w:proofErr w:type="spellEnd"/>
-      <w:r>
-        <w:t xml:space="preserve"> the reason our leader is gone and we all just pretended to love you. If it </w:t>
-      </w:r>
-      <w:proofErr w:type="spellStart"/>
-      <w:r>
-        <w:t>werent</w:t>
-      </w:r>
-      <w:proofErr w:type="spellEnd"/>
-      <w:r>
-        <w:t xml:space="preserve"> for you our leader would still be alive. We have waited for this day to kill you because no one in the village wanted to kill you in cold blood so we waited for this day so an "accident" would happen. It's to spare everyone else from looking at you again."</w:t>
-      </w:r>
-    </w:p>
-    <w:p>
-      <w:pPr>
-        <w:pStyle w:val="NoSpacing"/>
-      </w:pPr>
-      <w:r>
-        <w:t>We start to walk away as he screams</w:t>
-      </w:r>
-    </w:p>
-    <w:p>
-      <w:pPr>
-        <w:pStyle w:val="NoSpacing"/>
-      </w:pPr>
-      <w:r>
-        <w:t>He called my name I turn back and look at him. I whispered</w:t>
-      </w:r>
-    </w:p>
-    <w:p>
-      <w:pPr>
-        <w:pStyle w:val="NoSpacing"/>
-      </w:pPr>
-      <w:r>
-        <w:t>"Just die already"</w:t>
-      </w:r>
-    </w:p>
-    <w:p>
-      <w:pPr>
-        <w:pStyle w:val="NoSpacing"/>
-      </w:pPr>
-      <w:r>
-        <w:t xml:space="preserve">and turn back and continue walking away. </w:t>
-      </w:r>
-    </w:p>
-    <w:p>
-      <w:pPr>
-        <w:pStyle w:val="NoSpacing"/>
-      </w:pPr>
-      <w:r>
-        <w:t xml:space="preserve">We are finally </w:t>
-      </w:r>
-      <w:proofErr w:type="gramStart"/>
-      <w:r>
-        <w:t>free..</w:t>
-      </w:r>
-      <w:proofErr w:type="gramEnd"/>
-    </w:p>
-    <w:p>
-      <w:pPr>
-        <w:pStyle w:val="NoSpacing"/>
-      </w:pPr>
-      <w:r>
-        <w:t xml:space="preserve">She has been </w:t>
-      </w:r>
-      <w:proofErr w:type="gramStart"/>
-      <w:r>
-        <w:t>avenged..</w:t>
-      </w:r>
-      <w:proofErr w:type="gramEnd"/>
-      <w:r>
-        <w:t xml:space="preserve"> </w:t>
+        <w:t xml:space="preserve">She has been avenged.. </w:t>
       </w:r>
     </w:p>
     <w:p>

</xml_diff>

<commit_message>
04 June 2020: 17:26 PST
 * Updates to discussion with team members based on our initial test.  See notes for updates.
 * Villager You: Removed "sneak out with friends" option before getting a drink.
 * '$seenOldMan' changed to '$playerSeenOldMan'
 * Adjusted HTML and CSS to more cleanly display images.
 * Text and link coloring adjusted to offer an easier visual distinction from the background coloring.
 * Text updated to reflect correct character names, references, and relationships in the story.
 * Pop-up dialog box mechanics for the crazy old man did not appear to support the <<click>> and <<replace>> macros.  Text was minimized.
 * Death scne text: still long; will address if sufficient time after sound.
 * Last remaining request/issue: implement sound.
</commit_message>
<xml_diff>
--- a/JVB-StoryToCode-Progress.docx
+++ b/JVB-StoryToCode-Progress.docx
@@ -10,8 +10,18 @@
           <w:numId w:val="3"/>
         </w:numPr>
       </w:pPr>
-      <w:r>
-        <w:t>You are a viking (woman or man) There’s no technology old world lifestyles</w:t>
+      <w:bookmarkStart w:id="0" w:name="_GoBack"/>
+      <w:bookmarkEnd w:id="0"/>
+      <w:r>
+        <w:t xml:space="preserve">You are a </w:t>
+      </w:r>
+      <w:proofErr w:type="spellStart"/>
+      <w:r>
+        <w:t>viking</w:t>
+      </w:r>
+      <w:proofErr w:type="spellEnd"/>
+      <w:r>
+        <w:t xml:space="preserve"> (woman or man) There’s no technology old world lifestyles</w:t>
       </w:r>
     </w:p>
     <w:p>
@@ -23,20 +33,27 @@
         </w:numPr>
       </w:pPr>
       <w:r>
-        <w:t>The game begins with 2 different perspectives you can see from. You</w:t>
+        <w:t xml:space="preserve">The game begins with 2 different perspectives you can see from. </w:t>
+      </w:r>
+      <w:proofErr w:type="spellStart"/>
+      <w:r>
+        <w:t>You</w:t>
       </w:r>
       <w:r>
         <w:t>Viking</w:t>
       </w:r>
+      <w:proofErr w:type="spellEnd"/>
       <w:r>
         <w:t xml:space="preserve"> and the </w:t>
       </w:r>
+      <w:proofErr w:type="spellStart"/>
       <w:r>
         <w:t>You</w:t>
       </w:r>
       <w:r>
         <w:t>Villager</w:t>
       </w:r>
+      <w:proofErr w:type="spellEnd"/>
     </w:p>
     <w:p>
       <w:pPr>
@@ -93,7 +110,15 @@
         </w:numPr>
       </w:pPr>
       <w:r>
-        <w:t>you and your friends that you've known since childbirth and have been there for you, its also their time to fight in this war. Fighting all their lives for this moment</w:t>
+        <w:t xml:space="preserve">you and your friends that you've known since childbirth and have been there for you, </w:t>
+      </w:r>
+      <w:proofErr w:type="spellStart"/>
+      <w:r>
+        <w:t>its</w:t>
+      </w:r>
+      <w:proofErr w:type="spellEnd"/>
+      <w:r>
+        <w:t xml:space="preserve"> also their time to fight in this war. Fighting all their lives for this moment</w:t>
       </w:r>
     </w:p>
     <w:p>
@@ -105,7 +130,15 @@
         </w:numPr>
       </w:pPr>
       <w:r>
-        <w:t>you and your friends have to complete a ceremony tonight</w:t>
+        <w:t xml:space="preserve">you and your friends </w:t>
+      </w:r>
+      <w:proofErr w:type="gramStart"/>
+      <w:r>
+        <w:t>have to</w:t>
+      </w:r>
+      <w:proofErr w:type="gramEnd"/>
+      <w:r>
+        <w:t xml:space="preserve"> complete a ceremony tonight</w:t>
       </w:r>
     </w:p>
     <w:p>
@@ -230,7 +263,15 @@
         </w:numPr>
       </w:pPr>
       <w:r>
-        <w:t xml:space="preserve">That’s something weird for a strange old man to  say </w:t>
+        <w:t xml:space="preserve">That’s something weird for a strange old man </w:t>
+      </w:r>
+      <w:proofErr w:type="gramStart"/>
+      <w:r>
+        <w:t>to  say</w:t>
+      </w:r>
+      <w:proofErr w:type="gramEnd"/>
+      <w:r>
+        <w:t xml:space="preserve"> </w:t>
       </w:r>
     </w:p>
     <w:p>
@@ -278,19 +319,35 @@
         </w:numPr>
       </w:pPr>
       <w:r>
-        <w:t xml:space="preserve">“where did you go they” ask </w:t>
-      </w:r>
-    </w:p>
-    <w:p>
-      <w:pPr>
-        <w:pStyle w:val="NoSpacing"/>
-        <w:numPr>
-          <w:ilvl w:val="0"/>
-          <w:numId w:val="2"/>
-        </w:numPr>
-      </w:pPr>
-      <w:r>
-        <w:t xml:space="preserve">thought i saw something but it was just an old man </w:t>
+        <w:t xml:space="preserve">“where did you </w:t>
+      </w:r>
+      <w:proofErr w:type="gramStart"/>
+      <w:r>
+        <w:t>go</w:t>
+      </w:r>
+      <w:proofErr w:type="gramEnd"/>
+      <w:r>
+        <w:t xml:space="preserve"> they” ask </w:t>
+      </w:r>
+    </w:p>
+    <w:p>
+      <w:pPr>
+        <w:pStyle w:val="NoSpacing"/>
+        <w:numPr>
+          <w:ilvl w:val="0"/>
+          <w:numId w:val="2"/>
+        </w:numPr>
+      </w:pPr>
+      <w:r>
+        <w:t xml:space="preserve">thought </w:t>
+      </w:r>
+      <w:proofErr w:type="spellStart"/>
+      <w:r>
+        <w:t>i</w:t>
+      </w:r>
+      <w:proofErr w:type="spellEnd"/>
+      <w:r>
+        <w:t xml:space="preserve"> saw something but it was just an old man </w:t>
       </w:r>
     </w:p>
     <w:p>
@@ -314,7 +371,23 @@
         </w:numPr>
       </w:pPr>
       <w:r>
-        <w:t>As they venture off they run into some zombies and they fight along side each other and kill the zombies</w:t>
+        <w:t xml:space="preserve">As they venture </w:t>
+      </w:r>
+      <w:proofErr w:type="gramStart"/>
+      <w:r>
+        <w:t>off</w:t>
+      </w:r>
+      <w:proofErr w:type="gramEnd"/>
+      <w:r>
+        <w:t xml:space="preserve"> they run into some zombies and they fight </w:t>
+      </w:r>
+      <w:proofErr w:type="spellStart"/>
+      <w:r>
+        <w:t>along side</w:t>
+      </w:r>
+      <w:proofErr w:type="spellEnd"/>
+      <w:r>
+        <w:t xml:space="preserve"> each other and kill the zombies</w:t>
       </w:r>
     </w:p>
     <w:p>
@@ -338,7 +411,15 @@
         </w:numPr>
       </w:pPr>
       <w:r>
-        <w:t>The next day everything went well and they called it a night. you stayed up kind of late that night thinking about everything that’s happened to you and then get ready to go to bed. On your way to bed</w:t>
+        <w:t xml:space="preserve">The next day everything went </w:t>
+      </w:r>
+      <w:proofErr w:type="gramStart"/>
+      <w:r>
+        <w:t>well</w:t>
+      </w:r>
+      <w:proofErr w:type="gramEnd"/>
+      <w:r>
+        <w:t xml:space="preserve"> and they called it a night. you stayed up kind of late that night thinking about everything that’s happened to you and then get ready to go to bed. On your way to bed</w:t>
       </w:r>
     </w:p>
     <w:p>
@@ -447,7 +528,15 @@
         </w:numPr>
       </w:pPr>
       <w:r>
-        <w:t xml:space="preserve">I scream out and beg for them to stop playing and get me down.  i screamed for my friends and they turn back and look at me and say something under their breath and then continue to walk away. I couldn't hear them I don't know what’s going on. I just remember the night that we sat on the cliff and we all said we would have each other’s back no matter what. </w:t>
+        <w:t xml:space="preserve">I scream out and beg for them to stop playing and get me down.  </w:t>
+      </w:r>
+      <w:proofErr w:type="spellStart"/>
+      <w:r>
+        <w:t>i</w:t>
+      </w:r>
+      <w:proofErr w:type="spellEnd"/>
+      <w:r>
+        <w:t xml:space="preserve"> screamed for my friends and they turn back and look at me and say something under their breath and then continue to walk away. I couldn't hear them I don't know what’s going on. I just remember the night that we sat on the cliff and we all said we would have each other’s back no matter what. </w:t>
       </w:r>
     </w:p>
     <w:p>
@@ -495,7 +584,15 @@
         </w:numPr>
       </w:pPr>
       <w:r>
-        <w:t xml:space="preserve">As they escape and the Zombies get close to me I flash back to what they said.. The whispered. "Just die already" </w:t>
+        <w:t xml:space="preserve">As they escape and the Zombies get close to me I flash back to what they </w:t>
+      </w:r>
+      <w:proofErr w:type="gramStart"/>
+      <w:r>
+        <w:t>said..</w:t>
+      </w:r>
+      <w:proofErr w:type="gramEnd"/>
+      <w:r>
+        <w:t xml:space="preserve"> The whispered. "Just die already" </w:t>
       </w:r>
     </w:p>
     <w:p>
@@ -519,7 +616,15 @@
         </w:numPr>
       </w:pPr>
       <w:r>
-        <w:t xml:space="preserve">I passed out from the pain.. </w:t>
+        <w:t xml:space="preserve">I passed out from the </w:t>
+      </w:r>
+      <w:proofErr w:type="gramStart"/>
+      <w:r>
+        <w:t>pain..</w:t>
+      </w:r>
+      <w:proofErr w:type="gramEnd"/>
+      <w:r>
+        <w:t xml:space="preserve"> </w:t>
       </w:r>
     </w:p>
     <w:p>
@@ -580,7 +685,31 @@
         </w:numPr>
       </w:pPr>
       <w:r>
-        <w:t>you and your friends that you've known since child birth and have been their for you, its also their time to fight in this war. Fighting all their lives for this moment</w:t>
+        <w:t xml:space="preserve">you and your friends that you've known since </w:t>
+      </w:r>
+      <w:proofErr w:type="gramStart"/>
+      <w:r>
+        <w:t>child birth</w:t>
+      </w:r>
+      <w:proofErr w:type="gramEnd"/>
+      <w:r>
+        <w:t xml:space="preserve"> and have been </w:t>
+      </w:r>
+      <w:proofErr w:type="spellStart"/>
+      <w:r>
+        <w:t>their</w:t>
+      </w:r>
+      <w:proofErr w:type="spellEnd"/>
+      <w:r>
+        <w:t xml:space="preserve"> for you, </w:t>
+      </w:r>
+      <w:proofErr w:type="spellStart"/>
+      <w:r>
+        <w:t>its</w:t>
+      </w:r>
+      <w:proofErr w:type="spellEnd"/>
+      <w:r>
+        <w:t xml:space="preserve"> also their time to fight in this war. Fighting all their lives for this moment</w:t>
       </w:r>
     </w:p>
     <w:p>
@@ -592,7 +721,31 @@
         </w:numPr>
       </w:pPr>
       <w:r>
-        <w:t>The village leader was a wonderful person. She loved everyone and protected us all from the zombies. She would have enjoyed tonights ceromony, but shes dead</w:t>
+        <w:t xml:space="preserve">The village leader was a wonderful person. She loved everyone and protected us all from the zombies. She would have enjoyed </w:t>
+      </w:r>
+      <w:proofErr w:type="spellStart"/>
+      <w:r>
+        <w:t>tonights</w:t>
+      </w:r>
+      <w:proofErr w:type="spellEnd"/>
+      <w:r>
+        <w:t xml:space="preserve"> </w:t>
+      </w:r>
+      <w:proofErr w:type="spellStart"/>
+      <w:r>
+        <w:t>ceromony</w:t>
+      </w:r>
+      <w:proofErr w:type="spellEnd"/>
+      <w:r>
+        <w:t xml:space="preserve">, but </w:t>
+      </w:r>
+      <w:proofErr w:type="spellStart"/>
+      <w:r>
+        <w:t>shes</w:t>
+      </w:r>
+      <w:proofErr w:type="spellEnd"/>
+      <w:r>
+        <w:t xml:space="preserve"> dead</w:t>
       </w:r>
     </w:p>
     <w:p>
@@ -616,7 +769,15 @@
         </w:numPr>
       </w:pPr>
       <w:r>
-        <w:t xml:space="preserve">We will avenge her death. Everyone hates him. it's his fault shes gone. </w:t>
+        <w:t xml:space="preserve">We will avenge her death. Everyone hates him. it's his fault </w:t>
+      </w:r>
+      <w:proofErr w:type="spellStart"/>
+      <w:r>
+        <w:t>shes</w:t>
+      </w:r>
+      <w:proofErr w:type="spellEnd"/>
+      <w:r>
+        <w:t xml:space="preserve"> gone. </w:t>
       </w:r>
     </w:p>
     <w:p>
@@ -628,7 +789,31 @@
         </w:numPr>
       </w:pPr>
       <w:r>
-        <w:t xml:space="preserve">The ceremony begins and my best friend and him sneak off. He used to be my best friend until THAT day. Everyone is so sad because of it and we all have to deal with him being alive while shes dead.  Well not for long. </w:t>
+        <w:t xml:space="preserve">The ceremony begins and my best friend and </w:t>
+      </w:r>
+      <w:proofErr w:type="gramStart"/>
+      <w:r>
+        <w:t>him</w:t>
+      </w:r>
+      <w:proofErr w:type="gramEnd"/>
+      <w:r>
+        <w:t xml:space="preserve"> sneak off. He used to be my best friend until THAT day. Everyone is so sad because of it and we all </w:t>
+      </w:r>
+      <w:proofErr w:type="gramStart"/>
+      <w:r>
+        <w:t>have to</w:t>
+      </w:r>
+      <w:proofErr w:type="gramEnd"/>
+      <w:r>
+        <w:t xml:space="preserve"> deal with him being alive while </w:t>
+      </w:r>
+      <w:proofErr w:type="spellStart"/>
+      <w:r>
+        <w:t>shes</w:t>
+      </w:r>
+      <w:proofErr w:type="spellEnd"/>
+      <w:r>
+        <w:t xml:space="preserve"> dead.  Well not for long. </w:t>
       </w:r>
     </w:p>
     <w:p>
@@ -652,7 +837,15 @@
         </w:numPr>
       </w:pPr>
       <w:r>
-        <w:t xml:space="preserve">the next day comes and I say good bye to my parents and promise them everything will be okay. </w:t>
+        <w:t xml:space="preserve">the next day comes and I say </w:t>
+      </w:r>
+      <w:proofErr w:type="gramStart"/>
+      <w:r>
+        <w:t>good bye</w:t>
+      </w:r>
+      <w:proofErr w:type="gramEnd"/>
+      <w:r>
+        <w:t xml:space="preserve"> to my parents and promise them everything will be okay. </w:t>
       </w:r>
     </w:p>
     <w:p>
@@ -664,19 +857,263 @@
         </w:numPr>
       </w:pPr>
       <w:r>
-        <w:t>For the next 3 days we fight zombies like a normal hunting party would do. The next day was the day HE dies... It's almost time for him to pay.</w:t>
-      </w:r>
+        <w:t xml:space="preserve">For the next 3 days we fight zombies like a normal hunting party would do. The next day was the day HE dies... It's almost time for him to pay. We wait </w:t>
+      </w:r>
+      <w:proofErr w:type="spellStart"/>
+      <w:r>
+        <w:t>til</w:t>
+      </w:r>
+      <w:proofErr w:type="spellEnd"/>
+      <w:r>
+        <w:t xml:space="preserve"> night fall comes.  We all pretended to go to bed as planned and wait a little while to catch him off </w:t>
+      </w:r>
+      <w:proofErr w:type="spellStart"/>
+      <w:r>
+        <w:t>gaurd</w:t>
+      </w:r>
+      <w:proofErr w:type="spellEnd"/>
+      <w:r>
+        <w:t xml:space="preserve">. We hear the signal that </w:t>
+      </w:r>
+      <w:proofErr w:type="spellStart"/>
+      <w:r>
+        <w:t>hes</w:t>
+      </w:r>
+      <w:proofErr w:type="spellEnd"/>
+      <w:r>
+        <w:t xml:space="preserve"> been caught we all get up and tie him up</w:t>
+      </w:r>
+    </w:p>
+    <w:p>
+      <w:pPr>
+        <w:pStyle w:val="NoSpacing"/>
+        <w:numPr>
+          <w:ilvl w:val="0"/>
+          <w:numId w:val="4"/>
+        </w:numPr>
+      </w:pPr>
+      <w:r>
+        <w:t>We put bait over him just like how we normally would</w:t>
+      </w:r>
+    </w:p>
+    <w:p>
+      <w:pPr>
+        <w:pStyle w:val="NoSpacing"/>
+        <w:numPr>
+          <w:ilvl w:val="0"/>
+          <w:numId w:val="4"/>
+        </w:numPr>
+      </w:pPr>
+      <w:r>
+        <w:t xml:space="preserve">We set off for our hunt. I notice that he slipped away from the group. </w:t>
+      </w:r>
+    </w:p>
+    <w:p>
+      <w:pPr>
+        <w:pStyle w:val="NoSpacing"/>
+        <w:numPr>
+          <w:ilvl w:val="0"/>
+          <w:numId w:val="4"/>
+        </w:numPr>
+      </w:pPr>
+      <w:r>
+        <w:t xml:space="preserve">But he came back a couple minutes later.  </w:t>
+      </w:r>
+    </w:p>
+    <w:p>
+      <w:pPr>
+        <w:pStyle w:val="NoSpacing"/>
+        <w:numPr>
+          <w:ilvl w:val="0"/>
+          <w:numId w:val="4"/>
+        </w:numPr>
+      </w:pPr>
+      <w:r>
+        <w:t xml:space="preserve">We all asked him where </w:t>
+      </w:r>
+      <w:proofErr w:type="gramStart"/>
+      <w:r>
+        <w:t>did he go</w:t>
+      </w:r>
+      <w:proofErr w:type="gramEnd"/>
+      <w:r>
+        <w:t xml:space="preserve"> and he tells us it was just an old man</w:t>
+      </w:r>
+    </w:p>
+    <w:p>
+      <w:pPr>
+        <w:pStyle w:val="NoSpacing"/>
+        <w:numPr>
+          <w:ilvl w:val="0"/>
+          <w:numId w:val="4"/>
+        </w:numPr>
+      </w:pPr>
+      <w:r>
+        <w:t xml:space="preserve">We panic. </w:t>
+      </w:r>
+      <w:proofErr w:type="spellStart"/>
+      <w:r>
+        <w:t>Everyones</w:t>
+      </w:r>
+      <w:proofErr w:type="spellEnd"/>
+      <w:r>
+        <w:t xml:space="preserve"> heart dropped because He might have run into the old man that knows the future. We all start to laugh because </w:t>
+      </w:r>
+      <w:proofErr w:type="spellStart"/>
+      <w:r>
+        <w:t>theres</w:t>
+      </w:r>
+      <w:proofErr w:type="spellEnd"/>
+      <w:r>
+        <w:t xml:space="preserve"> no way he would have run into him. </w:t>
+      </w:r>
+    </w:p>
+    <w:p>
+      <w:pPr>
+        <w:pStyle w:val="NoSpacing"/>
+        <w:numPr>
+          <w:ilvl w:val="0"/>
+          <w:numId w:val="4"/>
+        </w:numPr>
+      </w:pPr>
+      <w:proofErr w:type="spellStart"/>
+      <w:r>
+        <w:t>Hes</w:t>
+      </w:r>
+      <w:proofErr w:type="spellEnd"/>
+      <w:r>
+        <w:t xml:space="preserve"> waking up. </w:t>
+      </w:r>
+    </w:p>
+    <w:p>
+      <w:pPr>
+        <w:pStyle w:val="NoSpacing"/>
+        <w:numPr>
+          <w:ilvl w:val="0"/>
+          <w:numId w:val="4"/>
+        </w:numPr>
+      </w:pPr>
+      <w:r>
+        <w:t xml:space="preserve">Pathetic this is what he gets. </w:t>
+      </w:r>
+    </w:p>
+    <w:p>
+      <w:pPr>
+        <w:pStyle w:val="NoSpacing"/>
+        <w:numPr>
+          <w:ilvl w:val="0"/>
+          <w:numId w:val="4"/>
+        </w:numPr>
+      </w:pPr>
+      <w:r>
+        <w:lastRenderedPageBreak/>
+        <w:t xml:space="preserve">He can die the same way she </w:t>
+      </w:r>
+      <w:proofErr w:type="gramStart"/>
+      <w:r>
+        <w:t>did..</w:t>
+      </w:r>
+      <w:proofErr w:type="gramEnd"/>
+      <w:r>
+        <w:t xml:space="preserve"> Eaten by </w:t>
+      </w:r>
+      <w:proofErr w:type="gramStart"/>
+      <w:r>
+        <w:t>zombies..</w:t>
+      </w:r>
+      <w:proofErr w:type="gramEnd"/>
       <w:r>
         <w:t xml:space="preserve"> </w:t>
       </w:r>
-      <w:r>
-        <w:t xml:space="preserve">We wait til night fall comes. </w:t>
+    </w:p>
+    <w:p>
+      <w:pPr>
+        <w:pStyle w:val="NoSpacing"/>
+        <w:numPr>
+          <w:ilvl w:val="0"/>
+          <w:numId w:val="4"/>
+        </w:numPr>
+      </w:pPr>
+      <w:r>
+        <w:t xml:space="preserve">The leader of the hunt comes out smiling and explains what is going on. </w:t>
+      </w:r>
+    </w:p>
+    <w:p>
+      <w:pPr>
+        <w:pStyle w:val="NoSpacing"/>
+        <w:numPr>
+          <w:ilvl w:val="0"/>
+          <w:numId w:val="4"/>
+        </w:numPr>
+      </w:pPr>
+      <w:r>
+        <w:t xml:space="preserve">"We have all hated you for so long. your mother, father, friends, and </w:t>
+      </w:r>
+      <w:proofErr w:type="spellStart"/>
+      <w:r>
+        <w:t>neighbours</w:t>
+      </w:r>
+      <w:proofErr w:type="spellEnd"/>
+      <w:r>
+        <w:t xml:space="preserve">. </w:t>
+      </w:r>
+      <w:proofErr w:type="spellStart"/>
+      <w:r>
+        <w:t>youre</w:t>
+      </w:r>
+      <w:proofErr w:type="spellEnd"/>
+      <w:r>
+        <w:t xml:space="preserve"> the reason our leader is gone and we all just pretended to love you. If it </w:t>
+      </w:r>
+      <w:proofErr w:type="spellStart"/>
+      <w:r>
+        <w:t>werent</w:t>
+      </w:r>
+      <w:proofErr w:type="spellEnd"/>
+      <w:r>
+        <w:t xml:space="preserve"> for you our leader would still be alive. We have waited for this day to kill you because no one in the village wanted to kill you in cold blood so we waited for this day so an "accident" would happen. It's to spare everyone else from looking at you again."</w:t>
+      </w:r>
+    </w:p>
+    <w:p>
+      <w:pPr>
+        <w:pStyle w:val="NoSpacing"/>
+        <w:numPr>
+          <w:ilvl w:val="0"/>
+          <w:numId w:val="4"/>
+        </w:numPr>
+      </w:pPr>
+      <w:r>
+        <w:t>We start to walk away as he screams</w:t>
+      </w:r>
+    </w:p>
+    <w:p>
+      <w:pPr>
+        <w:pStyle w:val="NoSpacing"/>
+        <w:numPr>
+          <w:ilvl w:val="0"/>
+          <w:numId w:val="4"/>
+        </w:numPr>
+      </w:pPr>
+      <w:r>
+        <w:t>He called my name I turn back and look at him. I whispered</w:t>
+      </w:r>
+    </w:p>
+    <w:p>
+      <w:pPr>
+        <w:pStyle w:val="NoSpacing"/>
+        <w:numPr>
+          <w:ilvl w:val="0"/>
+          <w:numId w:val="4"/>
+        </w:numPr>
+      </w:pPr>
+      <w:r>
+        <w:t>"Just die already"</w:t>
       </w:r>
       <w:r>
         <w:t xml:space="preserve"> </w:t>
       </w:r>
       <w:r>
-        <w:t>We all pretended to go to bed as planned and wait a little while to catch him off gaurd. We hear the signal that hes been caught we all get up and tie him up</w:t>
+        <w:t xml:space="preserve">and turn back and continue walking away. </w:t>
       </w:r>
     </w:p>
     <w:p>
@@ -688,175 +1125,20 @@
         </w:numPr>
       </w:pPr>
       <w:r>
-        <w:t>We put bait over him just like how we normally would</w:t>
-      </w:r>
-    </w:p>
-    <w:p>
-      <w:pPr>
-        <w:pStyle w:val="NoSpacing"/>
-        <w:numPr>
-          <w:ilvl w:val="0"/>
-          <w:numId w:val="4"/>
-        </w:numPr>
-      </w:pPr>
-      <w:r>
-        <w:t xml:space="preserve">We set off for our hunt. I notice that he slipped away from the group. </w:t>
-      </w:r>
-    </w:p>
-    <w:p>
-      <w:pPr>
-        <w:pStyle w:val="NoSpacing"/>
-        <w:numPr>
-          <w:ilvl w:val="0"/>
-          <w:numId w:val="4"/>
-        </w:numPr>
-      </w:pPr>
-      <w:r>
-        <w:t xml:space="preserve">But he came back a couple minutes later.  </w:t>
-      </w:r>
-    </w:p>
-    <w:p>
-      <w:pPr>
-        <w:pStyle w:val="NoSpacing"/>
-        <w:numPr>
-          <w:ilvl w:val="0"/>
-          <w:numId w:val="4"/>
-        </w:numPr>
-      </w:pPr>
-      <w:r>
-        <w:t>We all asked him where did he go and he tells us it was just an old man</w:t>
-      </w:r>
-    </w:p>
-    <w:p>
-      <w:pPr>
-        <w:pStyle w:val="NoSpacing"/>
-        <w:numPr>
-          <w:ilvl w:val="0"/>
-          <w:numId w:val="4"/>
-        </w:numPr>
-      </w:pPr>
-      <w:r>
-        <w:t xml:space="preserve">We panic. Everyones heart dropped because He might have run into the old man that knows the future. We all start to laugh because theres no way he would have run into him. </w:t>
-      </w:r>
-    </w:p>
-    <w:p>
-      <w:pPr>
-        <w:pStyle w:val="NoSpacing"/>
-        <w:numPr>
-          <w:ilvl w:val="0"/>
-          <w:numId w:val="4"/>
-        </w:numPr>
-      </w:pPr>
-      <w:r>
-        <w:t xml:space="preserve">Hes waking up. </w:t>
-      </w:r>
-    </w:p>
-    <w:p>
-      <w:pPr>
-        <w:pStyle w:val="NoSpacing"/>
-        <w:numPr>
-          <w:ilvl w:val="0"/>
-          <w:numId w:val="4"/>
-        </w:numPr>
-      </w:pPr>
-      <w:r>
-        <w:t xml:space="preserve">Pathetic this is what he gets. </w:t>
-      </w:r>
-    </w:p>
-    <w:p>
-      <w:pPr>
-        <w:pStyle w:val="NoSpacing"/>
-        <w:numPr>
-          <w:ilvl w:val="0"/>
-          <w:numId w:val="4"/>
-        </w:numPr>
-      </w:pPr>
-      <w:r>
-        <w:lastRenderedPageBreak/>
-        <w:t xml:space="preserve">He can die the same way she did.. Eaten by zombies.. </w:t>
-      </w:r>
-    </w:p>
-    <w:p>
-      <w:pPr>
-        <w:pStyle w:val="NoSpacing"/>
-        <w:numPr>
-          <w:ilvl w:val="0"/>
-          <w:numId w:val="4"/>
-        </w:numPr>
-      </w:pPr>
-      <w:r>
-        <w:t xml:space="preserve">The leader of the hunt comes out smiling and explains what is going on. </w:t>
-      </w:r>
-    </w:p>
-    <w:p>
-      <w:pPr>
-        <w:pStyle w:val="NoSpacing"/>
-        <w:numPr>
-          <w:ilvl w:val="0"/>
-          <w:numId w:val="4"/>
-        </w:numPr>
-      </w:pPr>
-      <w:r>
-        <w:t>"We have all hated you for so long. your mother, father, friends, and neighbours. youre the reason our leader is gone and we all just pretended to love you. If it werent for you our leader would still be alive. We have waited for this day to kill you because no one in the village wanted to kill you in cold blood so we waited for this day so an "accident" would happen. It's to spare everyone else from looking at you again."</w:t>
-      </w:r>
-    </w:p>
-    <w:p>
-      <w:pPr>
-        <w:pStyle w:val="NoSpacing"/>
-        <w:numPr>
-          <w:ilvl w:val="0"/>
-          <w:numId w:val="4"/>
-        </w:numPr>
-      </w:pPr>
-      <w:r>
-        <w:t>We start to walk away as he screams</w:t>
-      </w:r>
-    </w:p>
-    <w:p>
-      <w:pPr>
-        <w:pStyle w:val="NoSpacing"/>
-        <w:numPr>
-          <w:ilvl w:val="0"/>
-          <w:numId w:val="4"/>
-        </w:numPr>
-      </w:pPr>
-      <w:r>
-        <w:t>He called my name I turn back and look at him. I whispered</w:t>
-      </w:r>
-    </w:p>
-    <w:p>
-      <w:pPr>
-        <w:pStyle w:val="NoSpacing"/>
-        <w:numPr>
-          <w:ilvl w:val="0"/>
-          <w:numId w:val="4"/>
-        </w:numPr>
-      </w:pPr>
-      <w:r>
-        <w:t>"Just die already"</w:t>
-      </w:r>
-      <w:r>
-        <w:t xml:space="preserve"> </w:t>
-      </w:r>
-      <w:r>
-        <w:t xml:space="preserve">and turn back and continue walking away. </w:t>
-      </w:r>
-    </w:p>
-    <w:p>
-      <w:pPr>
-        <w:pStyle w:val="NoSpacing"/>
-        <w:numPr>
-          <w:ilvl w:val="0"/>
-          <w:numId w:val="4"/>
-        </w:numPr>
-      </w:pPr>
-      <w:r>
-        <w:t>We are finally free..</w:t>
-      </w:r>
-      <w:bookmarkStart w:id="0" w:name="_GoBack"/>
-      <w:bookmarkEnd w:id="0"/>
-      <w:r>
-        <w:t xml:space="preserve">She has been avenged.. </w:t>
+        <w:t xml:space="preserve">We are finally </w:t>
+      </w:r>
+      <w:proofErr w:type="spellStart"/>
+      <w:proofErr w:type="gramStart"/>
+      <w:r>
+        <w:t>free..</w:t>
+      </w:r>
+      <w:proofErr w:type="gramEnd"/>
+      <w:r>
+        <w:t>She</w:t>
+      </w:r>
+      <w:proofErr w:type="spellEnd"/>
+      <w:r>
+        <w:t xml:space="preserve"> has been avenged.. </w:t>
       </w:r>
     </w:p>
     <w:p>
@@ -999,7 +1281,7 @@
       <w:lvlText w:val=""/>
       <w:lvlJc w:val="left"/>
       <w:pPr>
-        <w:ind w:left="720" w:hanging="360"/>
+        <w:ind w:left="1080" w:hanging="360"/>
       </w:pPr>
       <w:rPr>
         <w:rFonts w:ascii="Symbol" w:hAnsi="Symbol" w:hint="default"/>
@@ -1011,7 +1293,7 @@
       <w:lvlText w:val="o"/>
       <w:lvlJc w:val="left"/>
       <w:pPr>
-        <w:ind w:left="1440" w:hanging="360"/>
+        <w:ind w:left="1800" w:hanging="360"/>
       </w:pPr>
       <w:rPr>
         <w:rFonts w:ascii="Courier New" w:hAnsi="Courier New" w:cs="Courier New" w:hint="default"/>
@@ -1023,7 +1305,7 @@
       <w:lvlText w:val=""/>
       <w:lvlJc w:val="left"/>
       <w:pPr>
-        <w:ind w:left="2160" w:hanging="360"/>
+        <w:ind w:left="2520" w:hanging="360"/>
       </w:pPr>
       <w:rPr>
         <w:rFonts w:ascii="Wingdings" w:hAnsi="Wingdings" w:hint="default"/>
@@ -1035,7 +1317,7 @@
       <w:lvlText w:val=""/>
       <w:lvlJc w:val="left"/>
       <w:pPr>
-        <w:ind w:left="2880" w:hanging="360"/>
+        <w:ind w:left="3240" w:hanging="360"/>
       </w:pPr>
       <w:rPr>
         <w:rFonts w:ascii="Symbol" w:hAnsi="Symbol" w:hint="default"/>
@@ -1047,7 +1329,7 @@
       <w:lvlText w:val="o"/>
       <w:lvlJc w:val="left"/>
       <w:pPr>
-        <w:ind w:left="3600" w:hanging="360"/>
+        <w:ind w:left="3960" w:hanging="360"/>
       </w:pPr>
       <w:rPr>
         <w:rFonts w:ascii="Courier New" w:hAnsi="Courier New" w:cs="Courier New" w:hint="default"/>
@@ -1059,7 +1341,7 @@
       <w:lvlText w:val=""/>
       <w:lvlJc w:val="left"/>
       <w:pPr>
-        <w:ind w:left="4320" w:hanging="360"/>
+        <w:ind w:left="4680" w:hanging="360"/>
       </w:pPr>
       <w:rPr>
         <w:rFonts w:ascii="Wingdings" w:hAnsi="Wingdings" w:hint="default"/>
@@ -1071,7 +1353,7 @@
       <w:lvlText w:val=""/>
       <w:lvlJc w:val="left"/>
       <w:pPr>
-        <w:ind w:left="5040" w:hanging="360"/>
+        <w:ind w:left="5400" w:hanging="360"/>
       </w:pPr>
       <w:rPr>
         <w:rFonts w:ascii="Symbol" w:hAnsi="Symbol" w:hint="default"/>
@@ -1083,7 +1365,7 @@
       <w:lvlText w:val="o"/>
       <w:lvlJc w:val="left"/>
       <w:pPr>
-        <w:ind w:left="5760" w:hanging="360"/>
+        <w:ind w:left="6120" w:hanging="360"/>
       </w:pPr>
       <w:rPr>
         <w:rFonts w:ascii="Courier New" w:hAnsi="Courier New" w:cs="Courier New" w:hint="default"/>
@@ -1095,7 +1377,7 @@
       <w:lvlText w:val=""/>
       <w:lvlJc w:val="left"/>
       <w:pPr>
-        <w:ind w:left="6480" w:hanging="360"/>
+        <w:ind w:left="6840" w:hanging="360"/>
       </w:pPr>
       <w:rPr>
         <w:rFonts w:ascii="Wingdings" w:hAnsi="Wingdings" w:hint="default"/>

</xml_diff>